<commit_message>
integracion de bitacora oficial
</commit_message>
<xml_diff>
--- a/Documents/Proyecto-Bitacóra.docx
+++ b/Documents/Proyecto-Bitacóra.docx
@@ -1,47 +1,33 @@
 
 <file path=word/document.xml><?xml version="1.0" encoding="utf-8"?>
-<w:document xmlns:wpc="http://schemas.microsoft.com/office/word/2010/wordprocessingCanvas" xmlns:cx="http://schemas.microsoft.com/office/drawing/2014/chartex" xmlns:cx1="http://schemas.microsoft.com/office/drawing/2015/9/8/chartex" xmlns:cx2="http://schemas.microsoft.com/office/drawing/2015/10/21/chartex" xmlns:cx3="http://schemas.microsoft.com/office/drawing/2016/5/9/chartex" xmlns:cx4="http://schemas.microsoft.com/office/drawing/2016/5/10/chartex" xmlns:cx5="http://schemas.microsoft.com/office/drawing/2016/5/11/chartex" xmlns:mc="http://schemas.openxmlformats.org/markup-compatibility/2006" xmlns:o="urn:schemas-microsoft-com:office:office" xmlns:r="http://schemas.openxmlformats.org/officeDocument/2006/relationships" xmlns:m="http://schemas.openxmlformats.org/officeDocument/2006/math" xmlns:v="urn:schemas-microsoft-com:vml" xmlns:wp14="http://schemas.microsoft.com/office/word/2010/wordprocessingDrawing" xmlns:wp="http://schemas.openxmlformats.org/drawingml/2006/wordprocessingDrawing" xmlns:w10="urn:schemas-microsoft-com:office:word" xmlns:w="http://schemas.openxmlformats.org/wordprocessingml/2006/main" xmlns:w14="http://schemas.microsoft.com/office/word/2010/wordml" xmlns:w15="http://schemas.microsoft.com/office/word/2012/wordml" xmlns:w16se="http://schemas.microsoft.com/office/word/2015/wordml/symex" xmlns:wpg="http://schemas.microsoft.com/office/word/2010/wordprocessingGroup" xmlns:wpi="http://schemas.microsoft.com/office/word/2010/wordprocessingInk" xmlns:wne="http://schemas.microsoft.com/office/word/2006/wordml" xmlns:wps="http://schemas.microsoft.com/office/word/2010/wordprocessingShape" mc:Ignorable="w14 w15 w16se wp14">
+<w:document xmlns:wpc="http://schemas.microsoft.com/office/word/2010/wordprocessingCanvas" xmlns:mo="http://schemas.microsoft.com/office/mac/office/2008/main" xmlns:mc="http://schemas.openxmlformats.org/markup-compatibility/2006" xmlns:mv="urn:schemas-microsoft-com:mac:vml" xmlns:o="urn:schemas-microsoft-com:office:office" xmlns:r="http://schemas.openxmlformats.org/officeDocument/2006/relationships" xmlns:m="http://schemas.openxmlformats.org/officeDocument/2006/math" xmlns:v="urn:schemas-microsoft-com:vml" xmlns:wp14="http://schemas.microsoft.com/office/word/2010/wordprocessingDrawing" xmlns:wp="http://schemas.openxmlformats.org/drawingml/2006/wordprocessingDrawing" xmlns:w10="urn:schemas-microsoft-com:office:word" xmlns:w="http://schemas.openxmlformats.org/wordprocessingml/2006/main" xmlns:w14="http://schemas.microsoft.com/office/word/2010/wordml" xmlns:w15="http://schemas.microsoft.com/office/word/2012/wordml" xmlns:wpg="http://schemas.microsoft.com/office/word/2010/wordprocessingGroup" xmlns:wpi="http://schemas.microsoft.com/office/word/2010/wordprocessingInk" xmlns:wne="http://schemas.microsoft.com/office/word/2006/wordml" xmlns:wps="http://schemas.microsoft.com/office/word/2010/wordprocessingShape" mc:Ignorable="w14 w15 wp14">
   <w:body>
     <w:p>
       <w:pPr>
         <w:rPr>
           <w:rFonts w:ascii="Arial" w:hAnsi="Arial" w:cs="Arial"/>
           <w:b/>
-          <w:sz w:val="24"/>
-        </w:rPr>
-      </w:pPr>
-      <w:r>
-        <w:rPr>
-          <w:rFonts w:ascii="Arial" w:hAnsi="Arial" w:cs="Arial"/>
-          <w:b/>
-          <w:sz w:val="24"/>
-        </w:rPr>
-        <w:t xml:space="preserve">ISIS4822- VISUAL </w:t>
-      </w:r>
-      <w:proofErr w:type="spellStart"/>
-      <w:r>
-        <w:rPr>
-          <w:rFonts w:ascii="Arial" w:hAnsi="Arial" w:cs="Arial"/>
-          <w:b/>
-          <w:sz w:val="24"/>
-        </w:rPr>
-        <w:t>ANALYTICS</w:t>
-      </w:r>
-      <w:proofErr w:type="spellEnd"/>
-    </w:p>
-    <w:p>
-      <w:pPr>
-        <w:rPr>
-          <w:rFonts w:ascii="Arial" w:hAnsi="Arial" w:cs="Arial"/>
-          <w:b/>
-          <w:sz w:val="24"/>
-        </w:rPr>
-      </w:pPr>
-      <w:r>
-        <w:rPr>
-          <w:rFonts w:ascii="Arial" w:hAnsi="Arial" w:cs="Arial"/>
-          <w:b/>
-          <w:sz w:val="24"/>
+        </w:rPr>
+      </w:pPr>
+      <w:r>
+        <w:rPr>
+          <w:rFonts w:ascii="Arial" w:hAnsi="Arial" w:cs="Arial"/>
+          <w:b/>
+        </w:rPr>
+        <w:t>ISIS4822- VISUAL ANALYTICS</w:t>
+      </w:r>
+    </w:p>
+    <w:p>
+      <w:pPr>
+        <w:rPr>
+          <w:rFonts w:ascii="Arial" w:hAnsi="Arial" w:cs="Arial"/>
+          <w:b/>
+        </w:rPr>
+      </w:pPr>
+      <w:r>
+        <w:rPr>
+          <w:rFonts w:ascii="Arial" w:hAnsi="Arial" w:cs="Arial"/>
+          <w:b/>
         </w:rPr>
         <w:t>Mario Andrés Varón Forero – Juan Sebastián Martínez</w:t>
       </w:r>
@@ -51,14 +37,12 @@
         <w:rPr>
           <w:rFonts w:ascii="Arial" w:hAnsi="Arial" w:cs="Arial"/>
           <w:b/>
-          <w:sz w:val="24"/>
-        </w:rPr>
-      </w:pPr>
-      <w:r>
-        <w:rPr>
-          <w:rFonts w:ascii="Arial" w:hAnsi="Arial" w:cs="Arial"/>
-          <w:b/>
-          <w:sz w:val="24"/>
+        </w:rPr>
+      </w:pPr>
+      <w:r>
+        <w:rPr>
+          <w:rFonts w:ascii="Arial" w:hAnsi="Arial" w:cs="Arial"/>
+          <w:b/>
         </w:rPr>
         <w:t xml:space="preserve">200212624- </w:t>
       </w:r>
@@ -66,7 +50,6 @@
         <w:rPr>
           <w:rFonts w:ascii="Arial" w:hAnsi="Arial" w:cs="Arial"/>
           <w:b/>
-          <w:sz w:val="24"/>
         </w:rPr>
         <w:t>201125846</w:t>
       </w:r>
@@ -76,14 +59,12 @@
         <w:rPr>
           <w:rFonts w:ascii="Arial" w:hAnsi="Arial" w:cs="Arial"/>
           <w:b/>
-          <w:sz w:val="24"/>
-        </w:rPr>
-      </w:pPr>
-      <w:r>
-        <w:rPr>
-          <w:rFonts w:ascii="Arial" w:hAnsi="Arial" w:cs="Arial"/>
-          <w:b/>
-          <w:sz w:val="24"/>
+        </w:rPr>
+      </w:pPr>
+      <w:r>
+        <w:rPr>
+          <w:rFonts w:ascii="Arial" w:hAnsi="Arial" w:cs="Arial"/>
+          <w:b/>
         </w:rPr>
         <w:t>Diciembre 5 de 2016</w:t>
       </w:r>
@@ -94,21 +75,19 @@
         <w:rPr>
           <w:rFonts w:ascii="Arial" w:hAnsi="Arial" w:cs="Arial"/>
           <w:b/>
-          <w:sz w:val="24"/>
-        </w:rPr>
-      </w:pPr>
-      <w:r>
-        <w:rPr>
-          <w:rFonts w:ascii="Arial" w:hAnsi="Arial" w:cs="Arial"/>
-          <w:b/>
-          <w:sz w:val="24"/>
+        </w:rPr>
+      </w:pPr>
+      <w:r>
+        <w:rPr>
+          <w:rFonts w:ascii="Arial" w:hAnsi="Arial" w:cs="Arial"/>
+          <w:b/>
         </w:rPr>
         <w:t>Bitácora del Proyecto</w:t>
       </w:r>
     </w:p>
     <w:p>
       <w:pPr>
-        <w:pStyle w:val="Prrafodelista"/>
+        <w:pStyle w:val="ListParagraph"/>
         <w:numPr>
           <w:ilvl w:val="0"/>
           <w:numId w:val="2"/>
@@ -118,31 +97,33 @@
           <w:rFonts w:ascii="Arial" w:hAnsi="Arial" w:cs="Arial"/>
           <w:b/>
           <w:sz w:val="24"/>
-        </w:rPr>
-      </w:pPr>
-      <w:r>
-        <w:rPr>
-          <w:rFonts w:ascii="Arial" w:hAnsi="Arial" w:cs="Arial"/>
-          <w:b/>
-          <w:sz w:val="24"/>
+          <w:szCs w:val="24"/>
+        </w:rPr>
+      </w:pPr>
+      <w:r>
+        <w:rPr>
+          <w:rFonts w:ascii="Arial" w:hAnsi="Arial" w:cs="Arial"/>
+          <w:b/>
+          <w:sz w:val="24"/>
+          <w:szCs w:val="24"/>
         </w:rPr>
         <w:t>Nombre de la Propuesta: Visualización para datos probeta en Buses en la ciudad de Bahía Blanca, Argentina.</w:t>
       </w:r>
     </w:p>
     <w:p>
       <w:pPr>
-        <w:pStyle w:val="Prrafodelista"/>
-        <w:rPr>
-          <w:rFonts w:ascii="Arial" w:hAnsi="Arial" w:cs="Arial"/>
-          <w:sz w:val="24"/>
-          <w:szCs w:val="24"/>
-          <w:shd w:val="clear" w:color="auto" w:fill="FFFFFF"/>
-        </w:rPr>
-      </w:pPr>
-    </w:p>
-    <w:p>
-      <w:pPr>
-        <w:pStyle w:val="Prrafodelista"/>
+        <w:pStyle w:val="ListParagraph"/>
+        <w:rPr>
+          <w:rFonts w:ascii="Arial" w:hAnsi="Arial" w:cs="Arial"/>
+          <w:sz w:val="24"/>
+          <w:szCs w:val="24"/>
+          <w:shd w:val="clear" w:color="auto" w:fill="FFFFFF"/>
+        </w:rPr>
+      </w:pPr>
+    </w:p>
+    <w:p>
+      <w:pPr>
+        <w:pStyle w:val="ListParagraph"/>
         <w:numPr>
           <w:ilvl w:val="0"/>
           <w:numId w:val="2"/>
@@ -166,7 +147,7 @@
     </w:p>
     <w:p>
       <w:pPr>
-        <w:pStyle w:val="Prrafodelista"/>
+        <w:pStyle w:val="ListParagraph"/>
         <w:jc w:val="both"/>
         <w:rPr>
           <w:rFonts w:ascii="Arial" w:hAnsi="Arial" w:cs="Arial"/>
@@ -178,7 +159,7 @@
     </w:p>
     <w:p>
       <w:pPr>
-        <w:pStyle w:val="Prrafodelista"/>
+        <w:pStyle w:val="ListParagraph"/>
         <w:numPr>
           <w:ilvl w:val="1"/>
           <w:numId w:val="2"/>
@@ -200,10 +181,52 @@
         </w:rPr>
         <w:t>Asignación del proyecto por parte de los docentes del curso: 28/08/2016</w:t>
       </w:r>
-    </w:p>
-    <w:p>
-      <w:pPr>
-        <w:pStyle w:val="Prrafodelista"/>
+      <w:r>
+        <w:rPr>
+          <w:rFonts w:ascii="Arial" w:hAnsi="Arial" w:cs="Arial"/>
+          <w:sz w:val="24"/>
+          <w:szCs w:val="24"/>
+          <w:shd w:val="clear" w:color="auto" w:fill="FFFFFF"/>
+        </w:rPr>
+        <w:t xml:space="preserve">. </w:t>
+      </w:r>
+      <w:r>
+        <w:rPr>
+          <w:rFonts w:ascii="Arial" w:hAnsi="Arial" w:cs="Arial"/>
+          <w:b/>
+          <w:sz w:val="24"/>
+          <w:szCs w:val="24"/>
+          <w:shd w:val="clear" w:color="auto" w:fill="FFFFFF"/>
+        </w:rPr>
+        <w:t>Responsables: todo el equipo</w:t>
+      </w:r>
+      <w:r>
+        <w:rPr>
+          <w:rFonts w:ascii="Arial" w:hAnsi="Arial" w:cs="Arial"/>
+          <w:b/>
+          <w:sz w:val="24"/>
+          <w:szCs w:val="24"/>
+          <w:shd w:val="clear" w:color="auto" w:fill="FFFFFF"/>
+        </w:rPr>
+        <w:t>.</w:t>
+      </w:r>
+    </w:p>
+    <w:p>
+      <w:pPr>
+        <w:pStyle w:val="ListParagraph"/>
+        <w:ind w:left="1440"/>
+        <w:jc w:val="both"/>
+        <w:rPr>
+          <w:rFonts w:ascii="Arial" w:hAnsi="Arial" w:cs="Arial"/>
+          <w:sz w:val="24"/>
+          <w:szCs w:val="24"/>
+          <w:shd w:val="clear" w:color="auto" w:fill="FFFFFF"/>
+        </w:rPr>
+      </w:pPr>
+    </w:p>
+    <w:p>
+      <w:pPr>
+        <w:pStyle w:val="ListParagraph"/>
         <w:numPr>
           <w:ilvl w:val="1"/>
           <w:numId w:val="2"/>
@@ -223,27 +246,7 @@
           <w:szCs w:val="24"/>
           <w:shd w:val="clear" w:color="auto" w:fill="FFFFFF"/>
         </w:rPr>
-        <w:t xml:space="preserve">Primera Reunión con los interesados del proyecto: La reunión se hizo vía Skype con el profesor Claudio </w:t>
-      </w:r>
-      <w:proofErr w:type="spellStart"/>
-      <w:r>
-        <w:rPr>
-          <w:rFonts w:ascii="Arial" w:hAnsi="Arial" w:cs="Arial"/>
-          <w:sz w:val="24"/>
-          <w:szCs w:val="24"/>
-          <w:shd w:val="clear" w:color="auto" w:fill="FFFFFF"/>
-        </w:rPr>
-        <w:t>Delrieux</w:t>
-      </w:r>
-      <w:proofErr w:type="spellEnd"/>
-      <w:r>
-        <w:rPr>
-          <w:rFonts w:ascii="Arial" w:hAnsi="Arial" w:cs="Arial"/>
-          <w:sz w:val="24"/>
-          <w:szCs w:val="24"/>
-          <w:shd w:val="clear" w:color="auto" w:fill="FFFFFF"/>
-        </w:rPr>
-        <w:t xml:space="preserve"> el día 19/09/2016 donde se nos manifestó que los datos habían sido entregados por la municipalidad de Bahía Blanca a la Universidad en la </w:t>
+        <w:t xml:space="preserve">Primera Reunión con los interesados del proyecto: La reunión se hizo vía Skype con el profesor Claudio Delrieux el día 19/09/2016 donde se nos manifestó que los datos habían sido entregados por la municipalidad de Bahía Blanca a la Universidad en la </w:t>
       </w:r>
       <w:r>
         <w:rPr>
@@ -279,27 +282,7 @@
           <w:szCs w:val="24"/>
           <w:shd w:val="clear" w:color="auto" w:fill="FFFFFF"/>
         </w:rPr>
-        <w:t xml:space="preserve"> trabaja. No se ha hecho ningún </w:t>
-      </w:r>
-      <w:proofErr w:type="spellStart"/>
-      <w:r>
-        <w:rPr>
-          <w:rFonts w:ascii="Arial" w:hAnsi="Arial" w:cs="Arial"/>
-          <w:sz w:val="24"/>
-          <w:szCs w:val="24"/>
-          <w:shd w:val="clear" w:color="auto" w:fill="FFFFFF"/>
-        </w:rPr>
-        <w:t>preprocesamiento</w:t>
-      </w:r>
-      <w:proofErr w:type="spellEnd"/>
-      <w:r>
-        <w:rPr>
-          <w:rFonts w:ascii="Arial" w:hAnsi="Arial" w:cs="Arial"/>
-          <w:sz w:val="24"/>
-          <w:szCs w:val="24"/>
-          <w:shd w:val="clear" w:color="auto" w:fill="FFFFFF"/>
-        </w:rPr>
-        <w:t xml:space="preserve"> con </w:t>
+        <w:t xml:space="preserve"> trabaja. No se ha hecho ningún preprocesamiento con </w:t>
       </w:r>
       <w:r>
         <w:rPr>
@@ -328,10 +311,39 @@
         </w:rPr>
         <w:t xml:space="preserve"> Se definen algunas tareas que se podrían resolver con una visualización y con los datos que tienen en su poder.</w:t>
       </w:r>
-    </w:p>
-    <w:p>
-      <w:pPr>
-        <w:pStyle w:val="Prrafodelista"/>
+      <w:r>
+        <w:rPr>
+          <w:rFonts w:ascii="Arial" w:hAnsi="Arial" w:cs="Arial"/>
+          <w:sz w:val="24"/>
+          <w:szCs w:val="24"/>
+          <w:shd w:val="clear" w:color="auto" w:fill="FFFFFF"/>
+        </w:rPr>
+        <w:t xml:space="preserve"> </w:t>
+      </w:r>
+      <w:r>
+        <w:rPr>
+          <w:rFonts w:ascii="Arial" w:hAnsi="Arial" w:cs="Arial"/>
+          <w:b/>
+          <w:sz w:val="24"/>
+          <w:szCs w:val="24"/>
+          <w:shd w:val="clear" w:color="auto" w:fill="FFFFFF"/>
+        </w:rPr>
+        <w:t>Responsables: todo el equipo</w:t>
+      </w:r>
+      <w:r>
+        <w:rPr>
+          <w:rFonts w:ascii="Arial" w:hAnsi="Arial" w:cs="Arial"/>
+          <w:b/>
+          <w:sz w:val="24"/>
+          <w:szCs w:val="24"/>
+          <w:shd w:val="clear" w:color="auto" w:fill="FFFFFF"/>
+        </w:rPr>
+        <w:t>.</w:t>
+      </w:r>
+    </w:p>
+    <w:p>
+      <w:pPr>
+        <w:pStyle w:val="ListParagraph"/>
         <w:ind w:left="1440"/>
         <w:jc w:val="both"/>
         <w:rPr>
@@ -344,7 +356,7 @@
     </w:p>
     <w:p>
       <w:pPr>
-        <w:pStyle w:val="Prrafodelista"/>
+        <w:pStyle w:val="ListParagraph"/>
         <w:numPr>
           <w:ilvl w:val="1"/>
           <w:numId w:val="2"/>
@@ -364,28 +376,17 @@
           <w:szCs w:val="24"/>
           <w:shd w:val="clear" w:color="auto" w:fill="FFFFFF"/>
         </w:rPr>
-        <w:t xml:space="preserve">Segunda Reunión con el equipo técnico de la Universidad de Bahía Blanca: La reunión se hizo vía Skype con Rodrigo Rene el día 26/09/16. Rodrigo nos </w:t>
-      </w:r>
-      <w:proofErr w:type="gramStart"/>
-      <w:r>
-        <w:rPr>
-          <w:rFonts w:ascii="Arial" w:hAnsi="Arial" w:cs="Arial"/>
-          <w:sz w:val="24"/>
-          <w:szCs w:val="24"/>
-          <w:shd w:val="clear" w:color="auto" w:fill="FFFFFF"/>
-        </w:rPr>
-        <w:t xml:space="preserve">explicó  </w:t>
-      </w:r>
-      <w:r>
-        <w:rPr>
-          <w:rFonts w:ascii="Arial" w:hAnsi="Arial" w:cs="Arial"/>
-          <w:sz w:val="24"/>
-          <w:szCs w:val="24"/>
-          <w:shd w:val="clear" w:color="auto" w:fill="FFFFFF"/>
-        </w:rPr>
-        <w:t>la</w:t>
-      </w:r>
-      <w:proofErr w:type="gramEnd"/>
+        <w:t xml:space="preserve">Segunda Reunión con el equipo técnico de la Universidad de Bahía Blanca: La reunión se hizo vía Skype con Rodrigo Rene el día 26/09/16. Rodrigo nos explicó  </w:t>
+      </w:r>
+      <w:r>
+        <w:rPr>
+          <w:rFonts w:ascii="Arial" w:hAnsi="Arial" w:cs="Arial"/>
+          <w:sz w:val="24"/>
+          <w:szCs w:val="24"/>
+          <w:shd w:val="clear" w:color="auto" w:fill="FFFFFF"/>
+        </w:rPr>
+        <w:t>la estrcutura de los Datos y nos envió un script en Pyhton para extraer parte de ellos a Bases de datos. El script no se utilizó ya que poblaba las bases de datos con mucha información que no era necesaria para resolver las tareas del proyecto.</w:t>
+      </w:r>
       <w:r>
         <w:rPr>
           <w:rFonts w:ascii="Arial" w:hAnsi="Arial" w:cs="Arial"/>
@@ -395,61 +396,41 @@
         </w:rPr>
         <w:t xml:space="preserve"> </w:t>
       </w:r>
-      <w:proofErr w:type="spellStart"/>
-      <w:r>
-        <w:rPr>
-          <w:rFonts w:ascii="Arial" w:hAnsi="Arial" w:cs="Arial"/>
-          <w:sz w:val="24"/>
-          <w:szCs w:val="24"/>
-          <w:shd w:val="clear" w:color="auto" w:fill="FFFFFF"/>
-        </w:rPr>
-        <w:t>estrcutura</w:t>
-      </w:r>
-      <w:proofErr w:type="spellEnd"/>
-      <w:r>
-        <w:rPr>
-          <w:rFonts w:ascii="Arial" w:hAnsi="Arial" w:cs="Arial"/>
-          <w:sz w:val="24"/>
-          <w:szCs w:val="24"/>
-          <w:shd w:val="clear" w:color="auto" w:fill="FFFFFF"/>
-        </w:rPr>
-        <w:t xml:space="preserve"> de los Datos y nos envió un script en </w:t>
-      </w:r>
-      <w:proofErr w:type="spellStart"/>
-      <w:r>
-        <w:rPr>
-          <w:rFonts w:ascii="Arial" w:hAnsi="Arial" w:cs="Arial"/>
-          <w:sz w:val="24"/>
-          <w:szCs w:val="24"/>
-          <w:shd w:val="clear" w:color="auto" w:fill="FFFFFF"/>
-        </w:rPr>
-        <w:t>Pyhton</w:t>
-      </w:r>
-      <w:proofErr w:type="spellEnd"/>
-      <w:r>
-        <w:rPr>
-          <w:rFonts w:ascii="Arial" w:hAnsi="Arial" w:cs="Arial"/>
-          <w:sz w:val="24"/>
-          <w:szCs w:val="24"/>
-          <w:shd w:val="clear" w:color="auto" w:fill="FFFFFF"/>
-        </w:rPr>
-        <w:t xml:space="preserve"> para extraer parte de ellos a Bases de datos. El script no se utilizó ya que poblaba las bases de datos con mucha información que no era necesaria para resolver las tareas del proyecto.</w:t>
-      </w:r>
-    </w:p>
-    <w:p>
-      <w:pPr>
-        <w:pStyle w:val="Prrafodelista"/>
-        <w:rPr>
-          <w:rFonts w:ascii="Arial" w:hAnsi="Arial" w:cs="Arial"/>
-          <w:sz w:val="24"/>
-          <w:szCs w:val="24"/>
-          <w:shd w:val="clear" w:color="auto" w:fill="FFFFFF"/>
-        </w:rPr>
-      </w:pPr>
-    </w:p>
-    <w:p>
-      <w:pPr>
-        <w:pStyle w:val="Prrafodelista"/>
+      <w:r>
+        <w:rPr>
+          <w:rFonts w:ascii="Arial" w:hAnsi="Arial" w:cs="Arial"/>
+          <w:b/>
+          <w:sz w:val="24"/>
+          <w:szCs w:val="24"/>
+          <w:shd w:val="clear" w:color="auto" w:fill="FFFFFF"/>
+        </w:rPr>
+        <w:t>Responsables: todo el equipo</w:t>
+      </w:r>
+      <w:r>
+        <w:rPr>
+          <w:rFonts w:ascii="Arial" w:hAnsi="Arial" w:cs="Arial"/>
+          <w:b/>
+          <w:sz w:val="24"/>
+          <w:szCs w:val="24"/>
+          <w:shd w:val="clear" w:color="auto" w:fill="FFFFFF"/>
+        </w:rPr>
+        <w:t>.</w:t>
+      </w:r>
+    </w:p>
+    <w:p>
+      <w:pPr>
+        <w:pStyle w:val="ListParagraph"/>
+        <w:rPr>
+          <w:rFonts w:ascii="Arial" w:hAnsi="Arial" w:cs="Arial"/>
+          <w:sz w:val="24"/>
+          <w:szCs w:val="24"/>
+          <w:shd w:val="clear" w:color="auto" w:fill="FFFFFF"/>
+        </w:rPr>
+      </w:pPr>
+    </w:p>
+    <w:p>
+      <w:pPr>
+        <w:pStyle w:val="ListParagraph"/>
         <w:numPr>
           <w:ilvl w:val="1"/>
           <w:numId w:val="2"/>
@@ -469,83 +450,52 @@
           <w:szCs w:val="24"/>
           <w:shd w:val="clear" w:color="auto" w:fill="FFFFFF"/>
         </w:rPr>
-        <w:t xml:space="preserve">Descarga de Datos: La totalidad del </w:t>
-      </w:r>
-      <w:proofErr w:type="spellStart"/>
-      <w:r>
-        <w:rPr>
-          <w:rFonts w:ascii="Arial" w:hAnsi="Arial" w:cs="Arial"/>
-          <w:sz w:val="24"/>
-          <w:szCs w:val="24"/>
-          <w:shd w:val="clear" w:color="auto" w:fill="FFFFFF"/>
-        </w:rPr>
-        <w:t>dataset</w:t>
-      </w:r>
-      <w:proofErr w:type="spellEnd"/>
-      <w:r>
-        <w:rPr>
-          <w:rFonts w:ascii="Arial" w:hAnsi="Arial" w:cs="Arial"/>
-          <w:sz w:val="24"/>
-          <w:szCs w:val="24"/>
-          <w:shd w:val="clear" w:color="auto" w:fill="FFFFFF"/>
-        </w:rPr>
-        <w:t xml:space="preserve"> se termina de descargar el día 6 de </w:t>
-      </w:r>
-      <w:proofErr w:type="gramStart"/>
-      <w:r>
-        <w:rPr>
-          <w:rFonts w:ascii="Arial" w:hAnsi="Arial" w:cs="Arial"/>
-          <w:sz w:val="24"/>
-          <w:szCs w:val="24"/>
-          <w:shd w:val="clear" w:color="auto" w:fill="FFFFFF"/>
-        </w:rPr>
-        <w:t>Octubre</w:t>
-      </w:r>
-      <w:proofErr w:type="gramEnd"/>
-      <w:r>
-        <w:rPr>
-          <w:rFonts w:ascii="Arial" w:hAnsi="Arial" w:cs="Arial"/>
-          <w:sz w:val="24"/>
-          <w:szCs w:val="24"/>
-          <w:shd w:val="clear" w:color="auto" w:fill="FFFFFF"/>
-        </w:rPr>
-        <w:t xml:space="preserve"> de 2017. En total son 80 GB de información con más de 5 millones de Archivos. Cada bloque de archivo está en un formato .</w:t>
-      </w:r>
-      <w:proofErr w:type="spellStart"/>
-      <w:r>
-        <w:rPr>
-          <w:rFonts w:ascii="Arial" w:hAnsi="Arial" w:cs="Arial"/>
-          <w:sz w:val="24"/>
-          <w:szCs w:val="24"/>
-          <w:shd w:val="clear" w:color="auto" w:fill="FFFFFF"/>
-        </w:rPr>
-        <w:t>rar</w:t>
-      </w:r>
-      <w:proofErr w:type="spellEnd"/>
-      <w:r>
-        <w:rPr>
-          <w:rFonts w:ascii="Arial" w:hAnsi="Arial" w:cs="Arial"/>
-          <w:sz w:val="24"/>
-          <w:szCs w:val="24"/>
-          <w:shd w:val="clear" w:color="auto" w:fill="FFFFFF"/>
-        </w:rPr>
-        <w:t xml:space="preserve"> y se debe descomprimir.</w:t>
-      </w:r>
-    </w:p>
-    <w:p>
-      <w:pPr>
-        <w:pStyle w:val="Prrafodelista"/>
-        <w:rPr>
-          <w:rFonts w:ascii="Arial" w:hAnsi="Arial" w:cs="Arial"/>
-          <w:sz w:val="24"/>
-          <w:szCs w:val="24"/>
-          <w:shd w:val="clear" w:color="auto" w:fill="FFFFFF"/>
-        </w:rPr>
-      </w:pPr>
-    </w:p>
-    <w:p>
-      <w:pPr>
-        <w:pStyle w:val="Prrafodelista"/>
+        <w:t>Descarga de Datos: La totalidad del dataset se termina de descargar el día 6 de Octubre de 2017. En total son 80 GB de información con más de 5 millones de Archivos. Cada bloque de archivo está en un formato .rar y se debe descomprimir.</w:t>
+      </w:r>
+      <w:r>
+        <w:rPr>
+          <w:rFonts w:ascii="Arial" w:hAnsi="Arial" w:cs="Arial"/>
+          <w:sz w:val="24"/>
+          <w:szCs w:val="24"/>
+          <w:shd w:val="clear" w:color="auto" w:fill="FFFFFF"/>
+        </w:rPr>
+        <w:t xml:space="preserve"> </w:t>
+      </w:r>
+      <w:r>
+        <w:rPr>
+          <w:rFonts w:ascii="Arial" w:hAnsi="Arial" w:cs="Arial"/>
+          <w:b/>
+          <w:sz w:val="24"/>
+          <w:szCs w:val="24"/>
+          <w:shd w:val="clear" w:color="auto" w:fill="FFFFFF"/>
+        </w:rPr>
+        <w:t>Responsables: Mario Varón</w:t>
+      </w:r>
+      <w:r>
+        <w:rPr>
+          <w:rFonts w:ascii="Arial" w:hAnsi="Arial" w:cs="Arial"/>
+          <w:b/>
+          <w:sz w:val="24"/>
+          <w:szCs w:val="24"/>
+          <w:shd w:val="clear" w:color="auto" w:fill="FFFFFF"/>
+        </w:rPr>
+        <w:t>.</w:t>
+      </w:r>
+    </w:p>
+    <w:p>
+      <w:pPr>
+        <w:pStyle w:val="ListParagraph"/>
+        <w:rPr>
+          <w:rFonts w:ascii="Arial" w:hAnsi="Arial" w:cs="Arial"/>
+          <w:sz w:val="24"/>
+          <w:szCs w:val="24"/>
+          <w:shd w:val="clear" w:color="auto" w:fill="FFFFFF"/>
+        </w:rPr>
+      </w:pPr>
+    </w:p>
+    <w:p>
+      <w:pPr>
+        <w:pStyle w:val="ListParagraph"/>
         <w:numPr>
           <w:ilvl w:val="1"/>
           <w:numId w:val="2"/>
@@ -567,21 +517,60 @@
         </w:rPr>
         <w:t>Descomprensión de los datos:  La descompresión de la totalidad de los archivos toma cerca de 4 días de operación de máquina. Se intenta ejecutar un script para cambiar la extensión de todos los archivos. El proceso puede tomar más de 8 días calendario.</w:t>
       </w:r>
-    </w:p>
-    <w:p>
-      <w:pPr>
-        <w:pStyle w:val="Prrafodelista"/>
-        <w:rPr>
-          <w:rFonts w:ascii="Arial" w:hAnsi="Arial" w:cs="Arial"/>
-          <w:sz w:val="24"/>
-          <w:szCs w:val="24"/>
-          <w:shd w:val="clear" w:color="auto" w:fill="FFFFFF"/>
-        </w:rPr>
-      </w:pPr>
-    </w:p>
-    <w:p>
-      <w:pPr>
-        <w:pStyle w:val="Prrafodelista"/>
+      <w:r>
+        <w:rPr>
+          <w:rFonts w:ascii="Arial" w:hAnsi="Arial" w:cs="Arial"/>
+          <w:sz w:val="24"/>
+          <w:szCs w:val="24"/>
+          <w:shd w:val="clear" w:color="auto" w:fill="FFFFFF"/>
+        </w:rPr>
+        <w:t xml:space="preserve"> </w:t>
+      </w:r>
+      <w:r>
+        <w:rPr>
+          <w:rFonts w:ascii="Arial" w:hAnsi="Arial" w:cs="Arial"/>
+          <w:b/>
+          <w:sz w:val="24"/>
+          <w:szCs w:val="24"/>
+          <w:shd w:val="clear" w:color="auto" w:fill="FFFFFF"/>
+        </w:rPr>
+        <w:t xml:space="preserve">Responsables: </w:t>
+      </w:r>
+      <w:r>
+        <w:rPr>
+          <w:rFonts w:ascii="Arial" w:hAnsi="Arial" w:cs="Arial"/>
+          <w:b/>
+          <w:sz w:val="24"/>
+          <w:szCs w:val="24"/>
+          <w:shd w:val="clear" w:color="auto" w:fill="FFFFFF"/>
+        </w:rPr>
+        <w:t>Mario Varón</w:t>
+      </w:r>
+      <w:r>
+        <w:rPr>
+          <w:rFonts w:ascii="Arial" w:hAnsi="Arial" w:cs="Arial"/>
+          <w:b/>
+          <w:sz w:val="24"/>
+          <w:szCs w:val="24"/>
+          <w:shd w:val="clear" w:color="auto" w:fill="FFFFFF"/>
+        </w:rPr>
+        <w:t xml:space="preserve">. </w:t>
+      </w:r>
+    </w:p>
+    <w:p>
+      <w:pPr>
+        <w:pStyle w:val="ListParagraph"/>
+        <w:rPr>
+          <w:rFonts w:ascii="Arial" w:hAnsi="Arial" w:cs="Arial"/>
+          <w:sz w:val="24"/>
+          <w:szCs w:val="24"/>
+          <w:shd w:val="clear" w:color="auto" w:fill="FFFFFF"/>
+        </w:rPr>
+      </w:pPr>
+    </w:p>
+    <w:p>
+      <w:pPr>
+        <w:pStyle w:val="ListParagraph"/>
         <w:numPr>
           <w:ilvl w:val="1"/>
           <w:numId w:val="2"/>
@@ -604,21 +593,49 @@
         <w:lastRenderedPageBreak/>
         <w:t>Acotación de los datos: Se decide por la magnitud de los datos, trabajar solo los registros correspondientes al año 2010. Se hará la visualización y la analítica solo sobre esos registros.</w:t>
       </w:r>
-    </w:p>
-    <w:p>
-      <w:pPr>
-        <w:pStyle w:val="Prrafodelista"/>
-        <w:rPr>
-          <w:rFonts w:ascii="Arial" w:hAnsi="Arial" w:cs="Arial"/>
-          <w:sz w:val="24"/>
-          <w:szCs w:val="24"/>
-          <w:shd w:val="clear" w:color="auto" w:fill="FFFFFF"/>
-        </w:rPr>
-      </w:pPr>
-    </w:p>
-    <w:p>
-      <w:pPr>
-        <w:pStyle w:val="Prrafodelista"/>
+      <w:r>
+        <w:rPr>
+          <w:rFonts w:ascii="Arial" w:hAnsi="Arial" w:cs="Arial"/>
+          <w:sz w:val="24"/>
+          <w:szCs w:val="24"/>
+          <w:shd w:val="clear" w:color="auto" w:fill="FFFFFF"/>
+        </w:rPr>
+        <w:t xml:space="preserve"> </w:t>
+      </w:r>
+      <w:r>
+        <w:rPr>
+          <w:rFonts w:ascii="Arial" w:hAnsi="Arial" w:cs="Arial"/>
+          <w:b/>
+          <w:sz w:val="24"/>
+          <w:szCs w:val="24"/>
+          <w:shd w:val="clear" w:color="auto" w:fill="FFFFFF"/>
+        </w:rPr>
+        <w:t>Responsables: Mario Varón</w:t>
+      </w:r>
+      <w:r>
+        <w:rPr>
+          <w:rFonts w:ascii="Arial" w:hAnsi="Arial" w:cs="Arial"/>
+          <w:b/>
+          <w:sz w:val="24"/>
+          <w:szCs w:val="24"/>
+          <w:shd w:val="clear" w:color="auto" w:fill="FFFFFF"/>
+        </w:rPr>
+        <w:t xml:space="preserve">. </w:t>
+      </w:r>
+    </w:p>
+    <w:p>
+      <w:pPr>
+        <w:jc w:val="both"/>
+        <w:rPr>
+          <w:rFonts w:ascii="Arial" w:hAnsi="Arial" w:cs="Arial"/>
+          <w:shd w:val="clear" w:color="auto" w:fill="FFFFFF"/>
+          <w:lang w:val="es-ES"/>
+        </w:rPr>
+      </w:pPr>
+    </w:p>
+    <w:p>
+      <w:pPr>
+        <w:pStyle w:val="ListParagraph"/>
         <w:numPr>
           <w:ilvl w:val="1"/>
           <w:numId w:val="2"/>
@@ -637,44 +654,78 @@
           <w:sz w:val="24"/>
           <w:szCs w:val="24"/>
           <w:shd w:val="clear" w:color="auto" w:fill="FFFFFF"/>
-        </w:rPr>
-        <w:t xml:space="preserve">Entrega de la primera propuesta: Se entrega la primera propuesta el día 25 de </w:t>
-      </w:r>
-      <w:proofErr w:type="gramStart"/>
-      <w:r>
-        <w:rPr>
-          <w:rFonts w:ascii="Arial" w:hAnsi="Arial" w:cs="Arial"/>
-          <w:sz w:val="24"/>
-          <w:szCs w:val="24"/>
-          <w:shd w:val="clear" w:color="auto" w:fill="FFFFFF"/>
-        </w:rPr>
-        <w:t>Octubre</w:t>
-      </w:r>
-      <w:proofErr w:type="gramEnd"/>
-      <w:r>
-        <w:rPr>
-          <w:rFonts w:ascii="Arial" w:hAnsi="Arial" w:cs="Arial"/>
-          <w:sz w:val="24"/>
-          <w:szCs w:val="24"/>
-          <w:shd w:val="clear" w:color="auto" w:fill="FFFFFF"/>
-        </w:rPr>
-        <w:t xml:space="preserve"> de 2016.</w:t>
-      </w:r>
-    </w:p>
-    <w:p>
-      <w:pPr>
-        <w:pStyle w:val="Prrafodelista"/>
-        <w:rPr>
-          <w:rFonts w:ascii="Arial" w:hAnsi="Arial" w:cs="Arial"/>
-          <w:sz w:val="24"/>
-          <w:szCs w:val="24"/>
-          <w:shd w:val="clear" w:color="auto" w:fill="FFFFFF"/>
-        </w:rPr>
-      </w:pPr>
-    </w:p>
-    <w:p>
-      <w:pPr>
-        <w:pStyle w:val="Prrafodelista"/>
+          <w:lang w:val="es-ES"/>
+        </w:rPr>
+        <w:t>Octubre 24, t</w:t>
+      </w:r>
+      <w:r>
+        <w:rPr>
+          <w:rFonts w:ascii="Arial" w:hAnsi="Arial" w:cs="Arial"/>
+          <w:sz w:val="24"/>
+          <w:szCs w:val="24"/>
+          <w:shd w:val="clear" w:color="auto" w:fill="FFFFFF"/>
+          <w:lang w:val="es-ES"/>
+        </w:rPr>
+        <w:t xml:space="preserve">rabajo en la visualización, </w:t>
+      </w:r>
+      <w:r>
+        <w:rPr>
+          <w:rStyle w:val="normaltextrun"/>
+          <w:rFonts w:ascii="Arial" w:eastAsia="Times New Roman" w:hAnsi="Arial" w:cs="Arial"/>
+          <w:sz w:val="24"/>
+          <w:szCs w:val="24"/>
+          <w:shd w:val="clear" w:color="auto" w:fill="FFFFFF"/>
+          <w:lang w:val="es-ES"/>
+        </w:rPr>
+        <w:t>i</w:t>
+      </w:r>
+      <w:r>
+        <w:rPr>
+          <w:rStyle w:val="normaltextrun"/>
+          <w:rFonts w:ascii="Arial" w:eastAsia="Times New Roman" w:hAnsi="Arial" w:cs="Arial"/>
+          <w:sz w:val="24"/>
+          <w:szCs w:val="24"/>
+          <w:shd w:val="clear" w:color="auto" w:fill="FFFFFF"/>
+          <w:lang w:val="es-ES"/>
+        </w:rPr>
+        <w:t>mplementación de controles circulares para la nueva visualización</w:t>
+      </w:r>
+      <w:r>
+        <w:rPr>
+          <w:rStyle w:val="normaltextrun"/>
+          <w:rFonts w:ascii="Arial" w:eastAsia="Times New Roman" w:hAnsi="Arial" w:cs="Arial"/>
+          <w:sz w:val="24"/>
+          <w:szCs w:val="24"/>
+          <w:shd w:val="clear" w:color="auto" w:fill="FFFFFF"/>
+          <w:lang w:val="es-ES"/>
+        </w:rPr>
+        <w:t xml:space="preserve">. </w:t>
+      </w:r>
+      <w:r>
+        <w:rPr>
+          <w:rFonts w:ascii="Arial" w:hAnsi="Arial" w:cs="Arial"/>
+          <w:b/>
+          <w:sz w:val="24"/>
+          <w:szCs w:val="24"/>
+          <w:shd w:val="clear" w:color="auto" w:fill="FFFFFF"/>
+        </w:rPr>
+        <w:t>Responsables: Juan Sebastian Martinez.</w:t>
+      </w:r>
+    </w:p>
+    <w:p>
+      <w:pPr>
+        <w:pStyle w:val="ListParagraph"/>
+        <w:rPr>
+          <w:rFonts w:ascii="Arial" w:hAnsi="Arial" w:cs="Arial"/>
+          <w:sz w:val="24"/>
+          <w:szCs w:val="24"/>
+          <w:shd w:val="clear" w:color="auto" w:fill="FFFFFF"/>
+        </w:rPr>
+      </w:pPr>
+    </w:p>
+    <w:p>
+      <w:pPr>
+        <w:pStyle w:val="ListParagraph"/>
         <w:numPr>
           <w:ilvl w:val="1"/>
           <w:numId w:val="2"/>
@@ -694,43 +745,42 @@
           <w:szCs w:val="24"/>
           <w:shd w:val="clear" w:color="auto" w:fill="FFFFFF"/>
         </w:rPr>
-        <w:t xml:space="preserve">Tercera Reunión con los interesados del proyecto: Sostenemos una tercera reunión con el profesor Claudio </w:t>
-      </w:r>
-      <w:proofErr w:type="spellStart"/>
-      <w:r>
-        <w:rPr>
-          <w:rFonts w:ascii="Arial" w:hAnsi="Arial" w:cs="Arial"/>
-          <w:sz w:val="24"/>
-          <w:szCs w:val="24"/>
-          <w:shd w:val="clear" w:color="auto" w:fill="FFFFFF"/>
-        </w:rPr>
-        <w:t>Delrieux</w:t>
-      </w:r>
-      <w:proofErr w:type="spellEnd"/>
-      <w:r>
-        <w:rPr>
-          <w:rFonts w:ascii="Arial" w:hAnsi="Arial" w:cs="Arial"/>
-          <w:sz w:val="24"/>
-          <w:szCs w:val="24"/>
-          <w:shd w:val="clear" w:color="auto" w:fill="FFFFFF"/>
-        </w:rPr>
-        <w:t xml:space="preserve"> el día 27/10/2016. Se comenta el alcance de la propuesta y las tareas que se pretenden resolver. La retroalimentación es mayormente positiva.</w:t>
-      </w:r>
-    </w:p>
-    <w:p>
-      <w:pPr>
-        <w:pStyle w:val="Prrafodelista"/>
-        <w:rPr>
-          <w:rFonts w:ascii="Arial" w:hAnsi="Arial" w:cs="Arial"/>
-          <w:sz w:val="24"/>
-          <w:szCs w:val="24"/>
-          <w:shd w:val="clear" w:color="auto" w:fill="FFFFFF"/>
-        </w:rPr>
-      </w:pPr>
-    </w:p>
-    <w:p>
-      <w:pPr>
-        <w:pStyle w:val="Prrafodelista"/>
+        <w:t>Entrega de la primera propuesta: Se entrega la primera propuesta el día 25 de Octubre de 2016.</w:t>
+      </w:r>
+      <w:r>
+        <w:rPr>
+          <w:rFonts w:ascii="Arial" w:hAnsi="Arial" w:cs="Arial"/>
+          <w:sz w:val="24"/>
+          <w:szCs w:val="24"/>
+          <w:shd w:val="clear" w:color="auto" w:fill="FFFFFF"/>
+        </w:rPr>
+        <w:t xml:space="preserve"> </w:t>
+      </w:r>
+      <w:r>
+        <w:rPr>
+          <w:rFonts w:ascii="Arial" w:hAnsi="Arial" w:cs="Arial"/>
+          <w:b/>
+          <w:sz w:val="24"/>
+          <w:szCs w:val="24"/>
+          <w:shd w:val="clear" w:color="auto" w:fill="FFFFFF"/>
+        </w:rPr>
+        <w:t>Responsables: todo el equipo.</w:t>
+      </w:r>
+    </w:p>
+    <w:p>
+      <w:pPr>
+        <w:pStyle w:val="ListParagraph"/>
+        <w:rPr>
+          <w:rFonts w:ascii="Arial" w:hAnsi="Arial" w:cs="Arial"/>
+          <w:sz w:val="24"/>
+          <w:szCs w:val="24"/>
+          <w:shd w:val="clear" w:color="auto" w:fill="FFFFFF"/>
+        </w:rPr>
+      </w:pPr>
+    </w:p>
+    <w:p>
+      <w:pPr>
+        <w:pStyle w:val="ListParagraph"/>
         <w:numPr>
           <w:ilvl w:val="1"/>
           <w:numId w:val="2"/>
@@ -750,43 +800,42 @@
           <w:szCs w:val="24"/>
           <w:shd w:val="clear" w:color="auto" w:fill="FFFFFF"/>
         </w:rPr>
-        <w:t xml:space="preserve">Segunda Entrega: Se realiza la segunda entrega del proyecto con el </w:t>
-      </w:r>
-      <w:proofErr w:type="spellStart"/>
-      <w:r>
-        <w:rPr>
-          <w:rFonts w:ascii="Arial" w:hAnsi="Arial" w:cs="Arial"/>
-          <w:sz w:val="24"/>
-          <w:szCs w:val="24"/>
-          <w:shd w:val="clear" w:color="auto" w:fill="FFFFFF"/>
-        </w:rPr>
-        <w:t>mockup</w:t>
-      </w:r>
-      <w:proofErr w:type="spellEnd"/>
-      <w:r>
-        <w:rPr>
-          <w:rFonts w:ascii="Arial" w:hAnsi="Arial" w:cs="Arial"/>
-          <w:sz w:val="24"/>
-          <w:szCs w:val="24"/>
-          <w:shd w:val="clear" w:color="auto" w:fill="FFFFFF"/>
-        </w:rPr>
-        <w:t xml:space="preserve"> de la visualización respectiva en el día 1/11/2016. </w:t>
-      </w:r>
-    </w:p>
-    <w:p>
-      <w:pPr>
-        <w:pStyle w:val="Prrafodelista"/>
-        <w:rPr>
-          <w:rFonts w:ascii="Arial" w:hAnsi="Arial" w:cs="Arial"/>
-          <w:sz w:val="24"/>
-          <w:szCs w:val="24"/>
-          <w:shd w:val="clear" w:color="auto" w:fill="FFFFFF"/>
-        </w:rPr>
-      </w:pPr>
-    </w:p>
-    <w:p>
-      <w:pPr>
-        <w:pStyle w:val="Prrafodelista"/>
+        <w:t>Tercera Reunión con los interesados del proyecto: Sostenemos una tercera reunión con el profesor Claudio Delrieux el día 27/10/2016. Se comenta el alcance de la propuesta y las tareas que se pretenden resolver. La retroalimentación es mayormente positiva.</w:t>
+      </w:r>
+      <w:r>
+        <w:rPr>
+          <w:rFonts w:ascii="Arial" w:hAnsi="Arial" w:cs="Arial"/>
+          <w:sz w:val="24"/>
+          <w:szCs w:val="24"/>
+          <w:shd w:val="clear" w:color="auto" w:fill="FFFFFF"/>
+        </w:rPr>
+        <w:t xml:space="preserve"> </w:t>
+      </w:r>
+      <w:r>
+        <w:rPr>
+          <w:rFonts w:ascii="Arial" w:hAnsi="Arial" w:cs="Arial"/>
+          <w:b/>
+          <w:sz w:val="24"/>
+          <w:szCs w:val="24"/>
+          <w:shd w:val="clear" w:color="auto" w:fill="FFFFFF"/>
+        </w:rPr>
+        <w:t>Responsables: todo el equipo.</w:t>
+      </w:r>
+    </w:p>
+    <w:p>
+      <w:pPr>
+        <w:pStyle w:val="ListParagraph"/>
+        <w:rPr>
+          <w:rFonts w:ascii="Arial" w:hAnsi="Arial" w:cs="Arial"/>
+          <w:sz w:val="24"/>
+          <w:szCs w:val="24"/>
+          <w:shd w:val="clear" w:color="auto" w:fill="FFFFFF"/>
+        </w:rPr>
+      </w:pPr>
+    </w:p>
+    <w:p>
+      <w:pPr>
+        <w:pStyle w:val="ListParagraph"/>
         <w:numPr>
           <w:ilvl w:val="1"/>
           <w:numId w:val="2"/>
@@ -806,23 +855,40 @@
           <w:szCs w:val="24"/>
           <w:shd w:val="clear" w:color="auto" w:fill="FFFFFF"/>
         </w:rPr>
-        <w:t>Presentación de la entrega: Se realiza la presentación ante el profesor de la materia el día 4/11/2016.</w:t>
-      </w:r>
-    </w:p>
-    <w:p>
-      <w:pPr>
-        <w:pStyle w:val="Prrafodelista"/>
-        <w:rPr>
-          <w:rFonts w:ascii="Arial" w:hAnsi="Arial" w:cs="Arial"/>
-          <w:sz w:val="24"/>
-          <w:szCs w:val="24"/>
-          <w:shd w:val="clear" w:color="auto" w:fill="FFFFFF"/>
-        </w:rPr>
-      </w:pPr>
-    </w:p>
-    <w:p>
-      <w:pPr>
-        <w:pStyle w:val="Prrafodelista"/>
+        <w:t xml:space="preserve">Segunda Entrega: Se realiza la segunda entrega del proyecto con el mockup de la visualización respectiva en el día 1/11/2016. </w:t>
+      </w:r>
+      <w:r>
+        <w:rPr>
+          <w:rFonts w:ascii="Arial" w:hAnsi="Arial" w:cs="Arial"/>
+          <w:sz w:val="24"/>
+          <w:szCs w:val="24"/>
+          <w:shd w:val="clear" w:color="auto" w:fill="FFFFFF"/>
+        </w:rPr>
+        <w:t xml:space="preserve"> </w:t>
+      </w:r>
+      <w:r>
+        <w:rPr>
+          <w:rFonts w:ascii="Arial" w:hAnsi="Arial" w:cs="Arial"/>
+          <w:b/>
+          <w:sz w:val="24"/>
+          <w:szCs w:val="24"/>
+          <w:shd w:val="clear" w:color="auto" w:fill="FFFFFF"/>
+        </w:rPr>
+        <w:t>Responsables: todo el equipo.</w:t>
+      </w:r>
+    </w:p>
+    <w:p>
+      <w:pPr>
+        <w:jc w:val="both"/>
+        <w:rPr>
+          <w:rFonts w:ascii="Arial" w:hAnsi="Arial" w:cs="Arial"/>
+          <w:shd w:val="clear" w:color="auto" w:fill="FFFFFF"/>
+        </w:rPr>
+      </w:pPr>
+    </w:p>
+    <w:p>
+      <w:pPr>
+        <w:pStyle w:val="ListParagraph"/>
         <w:numPr>
           <w:ilvl w:val="1"/>
           <w:numId w:val="2"/>
@@ -842,23 +908,32 @@
           <w:szCs w:val="24"/>
           <w:shd w:val="clear" w:color="auto" w:fill="FFFFFF"/>
         </w:rPr>
-        <w:t>Visualización de los datos: Se termina la visualización proyectada el día 2/12/2016. La analítica se termina el día 3/12/2016.</w:t>
-      </w:r>
-    </w:p>
-    <w:p>
-      <w:pPr>
-        <w:pStyle w:val="Prrafodelista"/>
-        <w:rPr>
-          <w:rFonts w:ascii="Arial" w:hAnsi="Arial" w:cs="Arial"/>
-          <w:sz w:val="24"/>
-          <w:szCs w:val="24"/>
-          <w:shd w:val="clear" w:color="auto" w:fill="FFFFFF"/>
-        </w:rPr>
-      </w:pPr>
-    </w:p>
-    <w:p>
-      <w:pPr>
-        <w:pStyle w:val="Prrafodelista"/>
+        <w:t xml:space="preserve">Noviembre 2, Trabajo en la visualización, integración de mapa geográfico con la librería Mapzen. </w:t>
+      </w:r>
+      <w:r>
+        <w:rPr>
+          <w:rFonts w:ascii="Arial" w:hAnsi="Arial" w:cs="Arial"/>
+          <w:b/>
+          <w:sz w:val="24"/>
+          <w:szCs w:val="24"/>
+          <w:shd w:val="clear" w:color="auto" w:fill="FFFFFF"/>
+        </w:rPr>
+        <w:t>Responsables: Juan Sebastian Martinez.</w:t>
+      </w:r>
+    </w:p>
+    <w:p>
+      <w:pPr>
+        <w:jc w:val="both"/>
+        <w:rPr>
+          <w:rFonts w:ascii="Arial" w:hAnsi="Arial" w:cs="Arial"/>
+          <w:shd w:val="clear" w:color="auto" w:fill="FFFFFF"/>
+          <w:lang w:val="es-ES"/>
+        </w:rPr>
+      </w:pPr>
+    </w:p>
+    <w:p>
+      <w:pPr>
+        <w:pStyle w:val="ListParagraph"/>
         <w:numPr>
           <w:ilvl w:val="1"/>
           <w:numId w:val="2"/>
@@ -878,23 +953,381 @@
           <w:szCs w:val="24"/>
           <w:shd w:val="clear" w:color="auto" w:fill="FFFFFF"/>
         </w:rPr>
-        <w:t>Presentación Final: Se hará la presentación final del proyecto el día 6/12/201</w:t>
+        <w:t>Noviembre 4</w:t>
+      </w:r>
+      <w:r>
+        <w:rPr>
+          <w:rFonts w:ascii="Arial" w:hAnsi="Arial" w:cs="Arial"/>
+          <w:sz w:val="24"/>
+          <w:szCs w:val="24"/>
+          <w:shd w:val="clear" w:color="auto" w:fill="FFFFFF"/>
+        </w:rPr>
+        <w:t xml:space="preserve">, </w:t>
+      </w:r>
+      <w:r>
+        <w:rPr>
+          <w:rFonts w:ascii="Arial" w:hAnsi="Arial" w:cs="Arial"/>
+          <w:sz w:val="24"/>
+          <w:szCs w:val="24"/>
+          <w:shd w:val="clear" w:color="auto" w:fill="FFFFFF"/>
+        </w:rPr>
+        <w:t>t</w:t>
+      </w:r>
+      <w:r>
+        <w:rPr>
+          <w:rFonts w:ascii="Arial" w:hAnsi="Arial" w:cs="Arial"/>
+          <w:sz w:val="24"/>
+          <w:szCs w:val="24"/>
+          <w:shd w:val="clear" w:color="auto" w:fill="FFFFFF"/>
+        </w:rPr>
+        <w:t xml:space="preserve">rabajo en la visualización, </w:t>
+      </w:r>
+      <w:r>
+        <w:rPr>
+          <w:rFonts w:ascii="Arial" w:hAnsi="Arial" w:cs="Arial"/>
+          <w:sz w:val="24"/>
+          <w:szCs w:val="24"/>
+          <w:shd w:val="clear" w:color="auto" w:fill="FFFFFF"/>
+        </w:rPr>
+        <w:t>implementación de horizon charts</w:t>
+      </w:r>
+      <w:r>
+        <w:rPr>
+          <w:rFonts w:ascii="Arial" w:hAnsi="Arial" w:cs="Arial"/>
+          <w:sz w:val="24"/>
+          <w:szCs w:val="24"/>
+          <w:shd w:val="clear" w:color="auto" w:fill="FFFFFF"/>
+        </w:rPr>
+        <w:t xml:space="preserve">. </w:t>
+      </w:r>
+      <w:r>
+        <w:rPr>
+          <w:rFonts w:ascii="Arial" w:hAnsi="Arial" w:cs="Arial"/>
+          <w:b/>
+          <w:sz w:val="24"/>
+          <w:szCs w:val="24"/>
+          <w:shd w:val="clear" w:color="auto" w:fill="FFFFFF"/>
+        </w:rPr>
+        <w:t>Responsables: Juan Sebastian Martinez.</w:t>
+      </w:r>
+    </w:p>
+    <w:p>
+      <w:pPr>
+        <w:pStyle w:val="ListParagraph"/>
+        <w:rPr>
+          <w:rFonts w:ascii="Arial" w:hAnsi="Arial" w:cs="Arial"/>
+          <w:sz w:val="24"/>
+          <w:szCs w:val="24"/>
+          <w:shd w:val="clear" w:color="auto" w:fill="FFFFFF"/>
+        </w:rPr>
+      </w:pPr>
+    </w:p>
+    <w:p>
+      <w:pPr>
+        <w:pStyle w:val="ListParagraph"/>
+        <w:numPr>
+          <w:ilvl w:val="1"/>
+          <w:numId w:val="2"/>
+        </w:numPr>
+        <w:jc w:val="both"/>
+        <w:rPr>
+          <w:rFonts w:ascii="Arial" w:hAnsi="Arial" w:cs="Arial"/>
+          <w:sz w:val="24"/>
+          <w:szCs w:val="24"/>
+          <w:shd w:val="clear" w:color="auto" w:fill="FFFFFF"/>
+        </w:rPr>
+      </w:pPr>
+      <w:r>
+        <w:rPr>
+          <w:rFonts w:ascii="Arial" w:hAnsi="Arial" w:cs="Arial"/>
+          <w:sz w:val="24"/>
+          <w:szCs w:val="24"/>
+          <w:shd w:val="clear" w:color="auto" w:fill="FFFFFF"/>
+        </w:rPr>
+        <w:t>Presentación de la entrega: Se realiza la presentación ante el profesor de la materia el día 4/11/2016.</w:t>
+      </w:r>
+      <w:r>
+        <w:rPr>
+          <w:rFonts w:ascii="Arial" w:hAnsi="Arial" w:cs="Arial"/>
+          <w:sz w:val="24"/>
+          <w:szCs w:val="24"/>
+          <w:shd w:val="clear" w:color="auto" w:fill="FFFFFF"/>
+        </w:rPr>
+        <w:t xml:space="preserve"> </w:t>
+      </w:r>
+      <w:r>
+        <w:rPr>
+          <w:rFonts w:ascii="Arial" w:hAnsi="Arial" w:cs="Arial"/>
+          <w:b/>
+          <w:sz w:val="24"/>
+          <w:szCs w:val="24"/>
+          <w:shd w:val="clear" w:color="auto" w:fill="FFFFFF"/>
+        </w:rPr>
+        <w:t xml:space="preserve">Responsables: </w:t>
+      </w:r>
+      <w:r>
+        <w:rPr>
+          <w:rFonts w:ascii="Arial" w:hAnsi="Arial" w:cs="Arial"/>
+          <w:b/>
+          <w:sz w:val="24"/>
+          <w:szCs w:val="24"/>
+          <w:shd w:val="clear" w:color="auto" w:fill="FFFFFF"/>
+        </w:rPr>
+        <w:t>Juan Sebastian Martinez</w:t>
+      </w:r>
+      <w:r>
+        <w:rPr>
+          <w:rFonts w:ascii="Arial" w:hAnsi="Arial" w:cs="Arial"/>
+          <w:b/>
+          <w:sz w:val="24"/>
+          <w:szCs w:val="24"/>
+          <w:shd w:val="clear" w:color="auto" w:fill="FFFFFF"/>
+        </w:rPr>
+        <w:t>.</w:t>
+      </w:r>
+    </w:p>
+    <w:p>
+      <w:pPr>
+        <w:jc w:val="both"/>
+        <w:rPr>
+          <w:rFonts w:ascii="Arial" w:hAnsi="Arial" w:cs="Arial"/>
+          <w:shd w:val="clear" w:color="auto" w:fill="FFFFFF"/>
+        </w:rPr>
+      </w:pPr>
+    </w:p>
+    <w:p>
+      <w:pPr>
+        <w:pStyle w:val="ListParagraph"/>
+        <w:numPr>
+          <w:ilvl w:val="1"/>
+          <w:numId w:val="2"/>
+        </w:numPr>
+        <w:jc w:val="both"/>
+        <w:rPr>
+          <w:rFonts w:ascii="Arial" w:hAnsi="Arial" w:cs="Arial"/>
+          <w:sz w:val="24"/>
+          <w:szCs w:val="24"/>
+          <w:shd w:val="clear" w:color="auto" w:fill="FFFFFF"/>
+        </w:rPr>
+      </w:pPr>
+      <w:r>
+        <w:rPr>
+          <w:rFonts w:ascii="Arial" w:hAnsi="Arial" w:cs="Arial"/>
+          <w:sz w:val="24"/>
+          <w:szCs w:val="24"/>
+          <w:shd w:val="clear" w:color="auto" w:fill="FFFFFF"/>
+        </w:rPr>
+        <w:t xml:space="preserve">Noviembre 25, trabajo en la visualización, integración de marcadores y polilineas de forma interactiva en el mapa. </w:t>
+      </w:r>
+      <w:r>
+        <w:rPr>
+          <w:rFonts w:ascii="Arial" w:hAnsi="Arial" w:cs="Arial"/>
+          <w:b/>
+          <w:sz w:val="24"/>
+          <w:szCs w:val="24"/>
+          <w:shd w:val="clear" w:color="auto" w:fill="FFFFFF"/>
+        </w:rPr>
+        <w:t>Responsables: Juan Sebastian Martinez.</w:t>
+      </w:r>
+    </w:p>
+    <w:p>
+      <w:pPr>
+        <w:pStyle w:val="ListParagraph"/>
+        <w:rPr>
+          <w:rFonts w:ascii="Arial" w:hAnsi="Arial" w:cs="Arial"/>
+          <w:sz w:val="24"/>
+          <w:szCs w:val="24"/>
+          <w:shd w:val="clear" w:color="auto" w:fill="FFFFFF"/>
+        </w:rPr>
+      </w:pPr>
+    </w:p>
+    <w:p>
+      <w:pPr>
+        <w:pStyle w:val="ListParagraph"/>
+        <w:numPr>
+          <w:ilvl w:val="1"/>
+          <w:numId w:val="2"/>
+        </w:numPr>
+        <w:jc w:val="both"/>
+        <w:rPr>
+          <w:rFonts w:ascii="Arial" w:hAnsi="Arial" w:cs="Arial"/>
+          <w:sz w:val="24"/>
+          <w:szCs w:val="24"/>
+          <w:shd w:val="clear" w:color="auto" w:fill="FFFFFF"/>
+        </w:rPr>
+      </w:pPr>
+      <w:r>
+        <w:rPr>
+          <w:rFonts w:ascii="Arial" w:hAnsi="Arial" w:cs="Arial"/>
+          <w:sz w:val="24"/>
+          <w:szCs w:val="24"/>
+          <w:shd w:val="clear" w:color="auto" w:fill="FFFFFF"/>
+        </w:rPr>
+        <w:lastRenderedPageBreak/>
+        <w:t>Visualización de los datos: Se termina la visualización proyectada el día 2/12/2016</w:t>
+      </w:r>
+      <w:r>
+        <w:rPr>
+          <w:rFonts w:ascii="Arial" w:hAnsi="Arial" w:cs="Arial"/>
+          <w:sz w:val="24"/>
+          <w:szCs w:val="24"/>
+          <w:shd w:val="clear" w:color="auto" w:fill="FFFFFF"/>
+        </w:rPr>
+        <w:t>, migración del proyecto a Heroku</w:t>
+      </w:r>
+      <w:r>
+        <w:rPr>
+          <w:rFonts w:ascii="Arial" w:hAnsi="Arial" w:cs="Arial"/>
+          <w:sz w:val="24"/>
+          <w:szCs w:val="24"/>
+          <w:shd w:val="clear" w:color="auto" w:fill="FFFFFF"/>
+        </w:rPr>
+        <w:t xml:space="preserve">. </w:t>
+      </w:r>
+      <w:r>
+        <w:rPr>
+          <w:rFonts w:ascii="Arial" w:hAnsi="Arial" w:cs="Arial"/>
+          <w:b/>
+          <w:sz w:val="24"/>
+          <w:szCs w:val="24"/>
+          <w:shd w:val="clear" w:color="auto" w:fill="FFFFFF"/>
+        </w:rPr>
+        <w:t>Responsables: Juan Sebastian Martinez.</w:t>
+      </w:r>
+    </w:p>
+    <w:p>
+      <w:pPr>
+        <w:jc w:val="both"/>
+        <w:rPr>
+          <w:rFonts w:ascii="Arial" w:hAnsi="Arial" w:cs="Arial"/>
+          <w:shd w:val="clear" w:color="auto" w:fill="FFFFFF"/>
+        </w:rPr>
+      </w:pPr>
+    </w:p>
+    <w:p>
+      <w:pPr>
+        <w:pStyle w:val="ListParagraph"/>
+        <w:numPr>
+          <w:ilvl w:val="1"/>
+          <w:numId w:val="2"/>
+        </w:numPr>
+        <w:jc w:val="both"/>
+        <w:rPr>
+          <w:rFonts w:ascii="Arial" w:hAnsi="Arial" w:cs="Arial"/>
+          <w:sz w:val="24"/>
+          <w:szCs w:val="24"/>
+          <w:shd w:val="clear" w:color="auto" w:fill="FFFFFF"/>
+        </w:rPr>
+      </w:pPr>
+      <w:r>
+        <w:rPr>
+          <w:rFonts w:ascii="Arial" w:hAnsi="Arial" w:cs="Arial"/>
+          <w:sz w:val="24"/>
+          <w:szCs w:val="24"/>
+          <w:shd w:val="clear" w:color="auto" w:fill="FFFFFF"/>
+        </w:rPr>
+        <w:t>La analítica se termina el día 3/12/2016.</w:t>
+      </w:r>
+      <w:r>
+        <w:rPr>
+          <w:rFonts w:ascii="Arial" w:hAnsi="Arial" w:cs="Arial"/>
+          <w:sz w:val="24"/>
+          <w:szCs w:val="24"/>
+          <w:shd w:val="clear" w:color="auto" w:fill="FFFFFF"/>
+        </w:rPr>
+        <w:t xml:space="preserve"> </w:t>
+      </w:r>
+      <w:r>
+        <w:rPr>
+          <w:rFonts w:ascii="Arial" w:hAnsi="Arial" w:cs="Arial"/>
+          <w:b/>
+          <w:sz w:val="24"/>
+          <w:szCs w:val="24"/>
+          <w:shd w:val="clear" w:color="auto" w:fill="FFFFFF"/>
+        </w:rPr>
+        <w:t xml:space="preserve">Responsables: </w:t>
+      </w:r>
+      <w:r>
+        <w:rPr>
+          <w:rFonts w:ascii="Arial" w:hAnsi="Arial" w:cs="Arial"/>
+          <w:b/>
+          <w:sz w:val="24"/>
+          <w:szCs w:val="24"/>
+          <w:shd w:val="clear" w:color="auto" w:fill="FFFFFF"/>
+        </w:rPr>
+        <w:t>Mario Varon</w:t>
+      </w:r>
+      <w:r>
+        <w:rPr>
+          <w:rFonts w:ascii="Arial" w:hAnsi="Arial" w:cs="Arial"/>
+          <w:b/>
+          <w:sz w:val="24"/>
+          <w:szCs w:val="24"/>
+          <w:shd w:val="clear" w:color="auto" w:fill="FFFFFF"/>
+        </w:rPr>
+        <w:t>.</w:t>
+      </w:r>
+    </w:p>
+    <w:p>
+      <w:pPr>
+        <w:pStyle w:val="ListParagraph"/>
+        <w:rPr>
+          <w:rFonts w:ascii="Arial" w:hAnsi="Arial" w:cs="Arial"/>
+          <w:sz w:val="24"/>
+          <w:szCs w:val="24"/>
+          <w:shd w:val="clear" w:color="auto" w:fill="FFFFFF"/>
+        </w:rPr>
+      </w:pPr>
+    </w:p>
+    <w:p>
+      <w:pPr>
+        <w:pStyle w:val="ListParagraph"/>
+        <w:numPr>
+          <w:ilvl w:val="1"/>
+          <w:numId w:val="2"/>
+        </w:numPr>
+        <w:jc w:val="both"/>
+        <w:rPr>
+          <w:rFonts w:ascii="Arial" w:hAnsi="Arial" w:cs="Arial"/>
+          <w:sz w:val="24"/>
+          <w:szCs w:val="24"/>
+          <w:shd w:val="clear" w:color="auto" w:fill="FFFFFF"/>
+        </w:rPr>
+      </w:pPr>
+      <w:r>
+        <w:rPr>
+          <w:rFonts w:ascii="Arial" w:hAnsi="Arial" w:cs="Arial"/>
+          <w:sz w:val="24"/>
+          <w:szCs w:val="24"/>
+          <w:shd w:val="clear" w:color="auto" w:fill="FFFFFF"/>
+        </w:rPr>
+        <w:t>Presentación Final: Se hará la presentación final del proyecto el día 6/12/2016.</w:t>
+      </w:r>
+      <w:r>
+        <w:rPr>
+          <w:rFonts w:ascii="Arial" w:hAnsi="Arial" w:cs="Arial"/>
+          <w:sz w:val="24"/>
+          <w:szCs w:val="24"/>
+          <w:shd w:val="clear" w:color="auto" w:fill="FFFFFF"/>
+        </w:rPr>
+        <w:t xml:space="preserve"> </w:t>
+      </w:r>
+      <w:r>
+        <w:rPr>
+          <w:rFonts w:ascii="Arial" w:hAnsi="Arial" w:cs="Arial"/>
+          <w:b/>
+          <w:sz w:val="24"/>
+          <w:szCs w:val="24"/>
+          <w:shd w:val="clear" w:color="auto" w:fill="FFFFFF"/>
+        </w:rPr>
+        <w:t>Responsables: todo el equipo.</w:t>
       </w:r>
       <w:bookmarkStart w:id="0" w:name="_GoBack"/>
       <w:bookmarkEnd w:id="0"/>
-      <w:r>
-        <w:rPr>
-          <w:rFonts w:ascii="Arial" w:hAnsi="Arial" w:cs="Arial"/>
-          <w:sz w:val="24"/>
-          <w:szCs w:val="24"/>
-          <w:shd w:val="clear" w:color="auto" w:fill="FFFFFF"/>
-        </w:rPr>
-        <w:t>6.</w:t>
-      </w:r>
-    </w:p>
-    <w:p>
-      <w:pPr>
-        <w:pStyle w:val="Prrafodelista"/>
+    </w:p>
+    <w:p>
+      <w:pPr>
+        <w:pStyle w:val="ListParagraph"/>
         <w:jc w:val="both"/>
         <w:rPr>
           <w:rFonts w:ascii="Arial" w:hAnsi="Arial" w:cs="Arial"/>
@@ -909,8 +1342,6 @@
         <w:jc w:val="both"/>
         <w:rPr>
           <w:rFonts w:ascii="Arial" w:hAnsi="Arial" w:cs="Arial"/>
-          <w:sz w:val="24"/>
-          <w:szCs w:val="24"/>
           <w:shd w:val="clear" w:color="auto" w:fill="FFFFFF"/>
         </w:rPr>
       </w:pPr>
@@ -927,12 +1358,9 @@
 </file>
 
 <file path=word/endnotes.xml><?xml version="1.0" encoding="utf-8"?>
-<w:endnotes xmlns:wpc="http://schemas.microsoft.com/office/word/2010/wordprocessingCanvas" xmlns:cx="http://schemas.microsoft.com/office/drawing/2014/chartex" xmlns:cx1="http://schemas.microsoft.com/office/drawing/2015/9/8/chartex" xmlns:cx2="http://schemas.microsoft.com/office/drawing/2015/10/21/chartex" xmlns:cx3="http://schemas.microsoft.com/office/drawing/2016/5/9/chartex" xmlns:cx4="http://schemas.microsoft.com/office/drawing/2016/5/10/chartex" xmlns:cx5="http://schemas.microsoft.com/office/drawing/2016/5/11/chartex" xmlns:mc="http://schemas.openxmlformats.org/markup-compatibility/2006" xmlns:o="urn:schemas-microsoft-com:office:office" xmlns:r="http://schemas.openxmlformats.org/officeDocument/2006/relationships" xmlns:m="http://schemas.openxmlformats.org/officeDocument/2006/math" xmlns:v="urn:schemas-microsoft-com:vml" xmlns:wp14="http://schemas.microsoft.com/office/word/2010/wordprocessingDrawing" xmlns:wp="http://schemas.openxmlformats.org/drawingml/2006/wordprocessingDrawing" xmlns:w10="urn:schemas-microsoft-com:office:word" xmlns:w="http://schemas.openxmlformats.org/wordprocessingml/2006/main" xmlns:w14="http://schemas.microsoft.com/office/word/2010/wordml" xmlns:w15="http://schemas.microsoft.com/office/word/2012/wordml" xmlns:w16se="http://schemas.microsoft.com/office/word/2015/wordml/symex" xmlns:wpg="http://schemas.microsoft.com/office/word/2010/wordprocessingGroup" xmlns:wpi="http://schemas.microsoft.com/office/word/2010/wordprocessingInk" xmlns:wne="http://schemas.microsoft.com/office/word/2006/wordml" xmlns:wps="http://schemas.microsoft.com/office/word/2010/wordprocessingShape" mc:Ignorable="w14 w15 w16se wp14">
+<w:endnotes xmlns:wpc="http://schemas.microsoft.com/office/word/2010/wordprocessingCanvas" xmlns:mo="http://schemas.microsoft.com/office/mac/office/2008/main" xmlns:mc="http://schemas.openxmlformats.org/markup-compatibility/2006" xmlns:mv="urn:schemas-microsoft-com:mac:vml" xmlns:o="urn:schemas-microsoft-com:office:office" xmlns:r="http://schemas.openxmlformats.org/officeDocument/2006/relationships" xmlns:m="http://schemas.openxmlformats.org/officeDocument/2006/math" xmlns:v="urn:schemas-microsoft-com:vml" xmlns:wp14="http://schemas.microsoft.com/office/word/2010/wordprocessingDrawing" xmlns:wp="http://schemas.openxmlformats.org/drawingml/2006/wordprocessingDrawing" xmlns:w10="urn:schemas-microsoft-com:office:word" xmlns:w="http://schemas.openxmlformats.org/wordprocessingml/2006/main" xmlns:w14="http://schemas.microsoft.com/office/word/2010/wordml" xmlns:w15="http://schemas.microsoft.com/office/word/2012/wordml" xmlns:wpg="http://schemas.microsoft.com/office/word/2010/wordprocessingGroup" xmlns:wpi="http://schemas.microsoft.com/office/word/2010/wordprocessingInk" xmlns:wne="http://schemas.microsoft.com/office/word/2006/wordml" xmlns:wps="http://schemas.microsoft.com/office/word/2010/wordprocessingShape" mc:Ignorable="w14 w15 wp14">
   <w:endnote w:type="separator" w:id="-1">
     <w:p>
-      <w:pPr>
-        <w:spacing w:after="0" w:line="240" w:lineRule="auto"/>
-      </w:pPr>
       <w:r>
         <w:separator/>
       </w:r>
@@ -940,9 +1368,6 @@
   </w:endnote>
   <w:endnote w:type="continuationSeparator" w:id="0">
     <w:p>
-      <w:pPr>
-        <w:spacing w:after="0" w:line="240" w:lineRule="auto"/>
-      </w:pPr>
       <w:r>
         <w:continuationSeparator/>
       </w:r>
@@ -952,12 +1377,9 @@
 </file>
 
 <file path=word/footnotes.xml><?xml version="1.0" encoding="utf-8"?>
-<w:footnotes xmlns:wpc="http://schemas.microsoft.com/office/word/2010/wordprocessingCanvas" xmlns:cx="http://schemas.microsoft.com/office/drawing/2014/chartex" xmlns:cx1="http://schemas.microsoft.com/office/drawing/2015/9/8/chartex" xmlns:cx2="http://schemas.microsoft.com/office/drawing/2015/10/21/chartex" xmlns:cx3="http://schemas.microsoft.com/office/drawing/2016/5/9/chartex" xmlns:cx4="http://schemas.microsoft.com/office/drawing/2016/5/10/chartex" xmlns:cx5="http://schemas.microsoft.com/office/drawing/2016/5/11/chartex" xmlns:mc="http://schemas.openxmlformats.org/markup-compatibility/2006" xmlns:o="urn:schemas-microsoft-com:office:office" xmlns:r="http://schemas.openxmlformats.org/officeDocument/2006/relationships" xmlns:m="http://schemas.openxmlformats.org/officeDocument/2006/math" xmlns:v="urn:schemas-microsoft-com:vml" xmlns:wp14="http://schemas.microsoft.com/office/word/2010/wordprocessingDrawing" xmlns:wp="http://schemas.openxmlformats.org/drawingml/2006/wordprocessingDrawing" xmlns:w10="urn:schemas-microsoft-com:office:word" xmlns:w="http://schemas.openxmlformats.org/wordprocessingml/2006/main" xmlns:w14="http://schemas.microsoft.com/office/word/2010/wordml" xmlns:w15="http://schemas.microsoft.com/office/word/2012/wordml" xmlns:w16se="http://schemas.microsoft.com/office/word/2015/wordml/symex" xmlns:wpg="http://schemas.microsoft.com/office/word/2010/wordprocessingGroup" xmlns:wpi="http://schemas.microsoft.com/office/word/2010/wordprocessingInk" xmlns:wne="http://schemas.microsoft.com/office/word/2006/wordml" xmlns:wps="http://schemas.microsoft.com/office/word/2010/wordprocessingShape" mc:Ignorable="w14 w15 w16se wp14">
+<w:footnotes xmlns:wpc="http://schemas.microsoft.com/office/word/2010/wordprocessingCanvas" xmlns:mo="http://schemas.microsoft.com/office/mac/office/2008/main" xmlns:mc="http://schemas.openxmlformats.org/markup-compatibility/2006" xmlns:mv="urn:schemas-microsoft-com:mac:vml" xmlns:o="urn:schemas-microsoft-com:office:office" xmlns:r="http://schemas.openxmlformats.org/officeDocument/2006/relationships" xmlns:m="http://schemas.openxmlformats.org/officeDocument/2006/math" xmlns:v="urn:schemas-microsoft-com:vml" xmlns:wp14="http://schemas.microsoft.com/office/word/2010/wordprocessingDrawing" xmlns:wp="http://schemas.openxmlformats.org/drawingml/2006/wordprocessingDrawing" xmlns:w10="urn:schemas-microsoft-com:office:word" xmlns:w="http://schemas.openxmlformats.org/wordprocessingml/2006/main" xmlns:w14="http://schemas.microsoft.com/office/word/2010/wordml" xmlns:w15="http://schemas.microsoft.com/office/word/2012/wordml" xmlns:wpg="http://schemas.microsoft.com/office/word/2010/wordprocessingGroup" xmlns:wpi="http://schemas.microsoft.com/office/word/2010/wordprocessingInk" xmlns:wne="http://schemas.microsoft.com/office/word/2006/wordml" xmlns:wps="http://schemas.microsoft.com/office/word/2010/wordprocessingShape" mc:Ignorable="w14 w15 wp14">
   <w:footnote w:type="separator" w:id="-1">
     <w:p>
-      <w:pPr>
-        <w:spacing w:after="0" w:line="240" w:lineRule="auto"/>
-      </w:pPr>
       <w:r>
         <w:separator/>
       </w:r>
@@ -965,9 +1387,6 @@
   </w:footnote>
   <w:footnote w:type="continuationSeparator" w:id="0">
     <w:p>
-      <w:pPr>
-        <w:spacing w:after="0" w:line="240" w:lineRule="auto"/>
-      </w:pPr>
       <w:r>
         <w:continuationSeparator/>
       </w:r>
@@ -977,19 +1396,19 @@
 </file>
 
 <file path=word/header1.xml><?xml version="1.0" encoding="utf-8"?>
-<w:hdr xmlns:wpc="http://schemas.microsoft.com/office/word/2010/wordprocessingCanvas" xmlns:cx="http://schemas.microsoft.com/office/drawing/2014/chartex" xmlns:cx1="http://schemas.microsoft.com/office/drawing/2015/9/8/chartex" xmlns:cx2="http://schemas.microsoft.com/office/drawing/2015/10/21/chartex" xmlns:cx3="http://schemas.microsoft.com/office/drawing/2016/5/9/chartex" xmlns:cx4="http://schemas.microsoft.com/office/drawing/2016/5/10/chartex" xmlns:cx5="http://schemas.microsoft.com/office/drawing/2016/5/11/chartex" xmlns:mc="http://schemas.openxmlformats.org/markup-compatibility/2006" xmlns:o="urn:schemas-microsoft-com:office:office" xmlns:r="http://schemas.openxmlformats.org/officeDocument/2006/relationships" xmlns:m="http://schemas.openxmlformats.org/officeDocument/2006/math" xmlns:v="urn:schemas-microsoft-com:vml" xmlns:wp14="http://schemas.microsoft.com/office/word/2010/wordprocessingDrawing" xmlns:wp="http://schemas.openxmlformats.org/drawingml/2006/wordprocessingDrawing" xmlns:w10="urn:schemas-microsoft-com:office:word" xmlns:w="http://schemas.openxmlformats.org/wordprocessingml/2006/main" xmlns:w14="http://schemas.microsoft.com/office/word/2010/wordml" xmlns:w15="http://schemas.microsoft.com/office/word/2012/wordml" xmlns:w16se="http://schemas.microsoft.com/office/word/2015/wordml/symex" xmlns:wpg="http://schemas.microsoft.com/office/word/2010/wordprocessingGroup" xmlns:wpi="http://schemas.microsoft.com/office/word/2010/wordprocessingInk" xmlns:wne="http://schemas.microsoft.com/office/word/2006/wordml" xmlns:wps="http://schemas.microsoft.com/office/word/2010/wordprocessingShape" mc:Ignorable="w14 w15 w16se wp14">
+<w:hdr xmlns:wpc="http://schemas.microsoft.com/office/word/2010/wordprocessingCanvas" xmlns:mo="http://schemas.microsoft.com/office/mac/office/2008/main" xmlns:mc="http://schemas.openxmlformats.org/markup-compatibility/2006" xmlns:mv="urn:schemas-microsoft-com:mac:vml" xmlns:o="urn:schemas-microsoft-com:office:office" xmlns:r="http://schemas.openxmlformats.org/officeDocument/2006/relationships" xmlns:m="http://schemas.openxmlformats.org/officeDocument/2006/math" xmlns:v="urn:schemas-microsoft-com:vml" xmlns:wp14="http://schemas.microsoft.com/office/word/2010/wordprocessingDrawing" xmlns:wp="http://schemas.openxmlformats.org/drawingml/2006/wordprocessingDrawing" xmlns:w10="urn:schemas-microsoft-com:office:word" xmlns:w="http://schemas.openxmlformats.org/wordprocessingml/2006/main" xmlns:w14="http://schemas.microsoft.com/office/word/2010/wordml" xmlns:w15="http://schemas.microsoft.com/office/word/2012/wordml" xmlns:wpg="http://schemas.microsoft.com/office/word/2010/wordprocessingGroup" xmlns:wpi="http://schemas.microsoft.com/office/word/2010/wordprocessingInk" xmlns:wne="http://schemas.microsoft.com/office/word/2006/wordml" xmlns:wps="http://schemas.microsoft.com/office/word/2010/wordprocessingShape" mc:Ignorable="w14 w15 wp14">
   <w:p>
     <w:pPr>
-      <w:pStyle w:val="Encabezado"/>
+      <w:pStyle w:val="Header"/>
       <w:jc w:val="right"/>
     </w:pPr>
     <w:r>
       <w:rPr>
         <w:noProof/>
-        <w:lang w:eastAsia="es-CO"/>
+        <w:lang w:val="en-US"/>
       </w:rPr>
       <w:drawing>
-        <wp:inline distT="0" distB="0" distL="0" distR="0" wp14:anchorId="273A68C1" wp14:editId="06D177BD">
+        <wp:inline distT="0" distB="0" distL="0" distR="0" wp14:anchorId="0D90B398" wp14:editId="03467509">
           <wp:extent cx="488713" cy="581025"/>
           <wp:effectExtent l="0" t="0" r="6985" b="0"/>
           <wp:docPr id="5" name="Imagen 5" descr="https://upload.wikimedia.org/wikipedia/commons/thumb/4/47/University_of_Los_Andes_logo.svg/180px-University_of_Los_Andes_logo.svg.png"/>
@@ -1040,15 +1459,15 @@
   </w:p>
   <w:p>
     <w:pPr>
-      <w:pStyle w:val="Encabezado"/>
+      <w:pStyle w:val="Header"/>
     </w:pPr>
   </w:p>
 </w:hdr>
 </file>
 
 <file path=word/numbering.xml><?xml version="1.0" encoding="utf-8"?>
-<w:numbering xmlns:wpc="http://schemas.microsoft.com/office/word/2010/wordprocessingCanvas" xmlns:cx="http://schemas.microsoft.com/office/drawing/2014/chartex" xmlns:cx1="http://schemas.microsoft.com/office/drawing/2015/9/8/chartex" xmlns:cx2="http://schemas.microsoft.com/office/drawing/2015/10/21/chartex" xmlns:cx3="http://schemas.microsoft.com/office/drawing/2016/5/9/chartex" xmlns:cx4="http://schemas.microsoft.com/office/drawing/2016/5/10/chartex" xmlns:cx5="http://schemas.microsoft.com/office/drawing/2016/5/11/chartex" xmlns:mc="http://schemas.openxmlformats.org/markup-compatibility/2006" xmlns:o="urn:schemas-microsoft-com:office:office" xmlns:r="http://schemas.openxmlformats.org/officeDocument/2006/relationships" xmlns:m="http://schemas.openxmlformats.org/officeDocument/2006/math" xmlns:v="urn:schemas-microsoft-com:vml" xmlns:wp14="http://schemas.microsoft.com/office/word/2010/wordprocessingDrawing" xmlns:wp="http://schemas.openxmlformats.org/drawingml/2006/wordprocessingDrawing" xmlns:w10="urn:schemas-microsoft-com:office:word" xmlns:w="http://schemas.openxmlformats.org/wordprocessingml/2006/main" xmlns:w14="http://schemas.microsoft.com/office/word/2010/wordml" xmlns:w15="http://schemas.microsoft.com/office/word/2012/wordml" xmlns:w16se="http://schemas.microsoft.com/office/word/2015/wordml/symex" xmlns:wpg="http://schemas.microsoft.com/office/word/2010/wordprocessingGroup" xmlns:wpi="http://schemas.microsoft.com/office/word/2010/wordprocessingInk" xmlns:wne="http://schemas.microsoft.com/office/word/2006/wordml" xmlns:wps="http://schemas.microsoft.com/office/word/2010/wordprocessingShape" mc:Ignorable="w14 w15 w16se wp14">
-  <w:abstractNum w:abstractNumId="0" w15:restartNumberingAfterBreak="0">
+<w:numbering xmlns:wpc="http://schemas.microsoft.com/office/word/2010/wordprocessingCanvas" xmlns:mo="http://schemas.microsoft.com/office/mac/office/2008/main" xmlns:mc="http://schemas.openxmlformats.org/markup-compatibility/2006" xmlns:mv="urn:schemas-microsoft-com:mac:vml" xmlns:o="urn:schemas-microsoft-com:office:office" xmlns:r="http://schemas.openxmlformats.org/officeDocument/2006/relationships" xmlns:m="http://schemas.openxmlformats.org/officeDocument/2006/math" xmlns:v="urn:schemas-microsoft-com:vml" xmlns:wp14="http://schemas.microsoft.com/office/word/2010/wordprocessingDrawing" xmlns:wp="http://schemas.openxmlformats.org/drawingml/2006/wordprocessingDrawing" xmlns:w10="urn:schemas-microsoft-com:office:word" xmlns:w="http://schemas.openxmlformats.org/wordprocessingml/2006/main" xmlns:w14="http://schemas.microsoft.com/office/word/2010/wordml" xmlns:w15="http://schemas.microsoft.com/office/word/2012/wordml" xmlns:wpg="http://schemas.microsoft.com/office/word/2010/wordprocessingGroup" xmlns:wpi="http://schemas.microsoft.com/office/word/2010/wordprocessingInk" xmlns:wne="http://schemas.microsoft.com/office/word/2006/wordml" xmlns:wps="http://schemas.microsoft.com/office/word/2010/wordprocessingShape" mc:Ignorable="w14 w15 wp14">
+  <w:abstractNum w:abstractNumId="0">
     <w:nsid w:val="03FE6753"/>
     <w:multiLevelType w:val="hybridMultilevel"/>
     <w:tmpl w:val="7944CCA8"/>
@@ -1137,7 +1556,7 @@
       </w:pPr>
     </w:lvl>
   </w:abstractNum>
-  <w:abstractNum w:abstractNumId="1" w15:restartNumberingAfterBreak="0">
+  <w:abstractNum w:abstractNumId="1">
     <w:nsid w:val="2D4B44DD"/>
     <w:multiLevelType w:val="hybridMultilevel"/>
     <w:tmpl w:val="65BE94D2"/>
@@ -1226,7 +1645,7 @@
       </w:pPr>
     </w:lvl>
   </w:abstractNum>
-  <w:abstractNum w:abstractNumId="2" w15:restartNumberingAfterBreak="0">
+  <w:abstractNum w:abstractNumId="2">
     <w:nsid w:val="523218E2"/>
     <w:multiLevelType w:val="hybridMultilevel"/>
     <w:tmpl w:val="DE46BC30"/>
@@ -1312,7 +1731,7 @@
       </w:pPr>
     </w:lvl>
   </w:abstractNum>
-  <w:abstractNum w:abstractNumId="3" w15:restartNumberingAfterBreak="0">
+  <w:abstractNum w:abstractNumId="3">
     <w:nsid w:val="590A290F"/>
     <w:multiLevelType w:val="hybridMultilevel"/>
     <w:tmpl w:val="E30E125C"/>
@@ -1441,7 +1860,7 @@
 </file>
 
 <file path=word/styles.xml><?xml version="1.0" encoding="utf-8"?>
-<w:styles xmlns:mc="http://schemas.openxmlformats.org/markup-compatibility/2006" xmlns:r="http://schemas.openxmlformats.org/officeDocument/2006/relationships" xmlns:w="http://schemas.openxmlformats.org/wordprocessingml/2006/main" xmlns:w14="http://schemas.microsoft.com/office/word/2010/wordml" xmlns:w15="http://schemas.microsoft.com/office/word/2012/wordml" xmlns:w16se="http://schemas.microsoft.com/office/word/2015/wordml/symex" mc:Ignorable="w14 w15 w16se">
+<w:styles xmlns:mc="http://schemas.openxmlformats.org/markup-compatibility/2006" xmlns:r="http://schemas.openxmlformats.org/officeDocument/2006/relationships" xmlns:w="http://schemas.openxmlformats.org/wordprocessingml/2006/main" xmlns:w14="http://schemas.microsoft.com/office/word/2010/wordml" xmlns:w15="http://schemas.microsoft.com/office/word/2012/wordml" mc:Ignorable="w14 w15">
   <w:docDefaults>
     <w:rPrDefault>
       <w:rPr>
@@ -1457,7 +1876,7 @@
       </w:pPr>
     </w:pPrDefault>
   </w:docDefaults>
-  <w:latentStyles w:defLockedState="0" w:defUIPriority="99" w:defSemiHidden="0" w:defUnhideWhenUsed="0" w:defQFormat="0" w:count="374">
+  <w:latentStyles w:defLockedState="0" w:defUIPriority="99" w:defSemiHidden="0" w:defUnhideWhenUsed="0" w:defQFormat="0" w:count="382">
     <w:lsdException w:name="Normal" w:uiPriority="0" w:qFormat="1"/>
     <w:lsdException w:name="heading 1" w:uiPriority="9" w:qFormat="1"/>
     <w:lsdException w:name="heading 2" w:semiHidden="1" w:uiPriority="9" w:unhideWhenUsed="1" w:qFormat="1"/>
@@ -1831,24 +2250,33 @@
     <w:lsdException w:name="List Table 7 Colorful Accent 6" w:uiPriority="52"/>
     <w:lsdException w:name="Mention" w:semiHidden="1" w:unhideWhenUsed="1"/>
     <w:lsdException w:name="Smart Hyperlink" w:semiHidden="1" w:unhideWhenUsed="1"/>
-    <w:lsdException w:name="Hashtag" w:semiHidden="1" w:unhideWhenUsed="1"/>
   </w:latentStyles>
   <w:style w:type="paragraph" w:default="1" w:styleId="Normal">
     <w:name w:val="Normal"/>
     <w:qFormat/>
+    <w:rsid w:val="00AA4674"/>
+    <w:pPr>
+      <w:spacing w:after="0" w:line="240" w:lineRule="auto"/>
+    </w:pPr>
+    <w:rPr>
+      <w:rFonts w:ascii="Times New Roman" w:hAnsi="Times New Roman" w:cs="Times New Roman"/>
+      <w:sz w:val="24"/>
+      <w:szCs w:val="24"/>
+      <w:lang w:val="en-US"/>
+    </w:rPr>
   </w:style>
-  <w:style w:type="paragraph" w:styleId="Ttulo1">
+  <w:style w:type="paragraph" w:styleId="Heading1">
     <w:name w:val="heading 1"/>
     <w:basedOn w:val="Normal"/>
     <w:next w:val="Normal"/>
-    <w:link w:val="Ttulo1Car"/>
+    <w:link w:val="Heading1Char"/>
     <w:uiPriority w:val="9"/>
     <w:qFormat/>
     <w:rsid w:val="00B86915"/>
     <w:pPr>
       <w:keepNext/>
       <w:keepLines/>
-      <w:spacing w:before="240" w:after="0"/>
+      <w:spacing w:before="240" w:line="259" w:lineRule="auto"/>
       <w:outlineLvl w:val="0"/>
     </w:pPr>
     <w:rPr>
@@ -1856,16 +2284,16 @@
       <w:color w:val="2E74B5" w:themeColor="accent1" w:themeShade="BF"/>
       <w:sz w:val="32"/>
       <w:szCs w:val="32"/>
-      <w:lang w:eastAsia="es-CO"/>
+      <w:lang w:val="es-CO" w:eastAsia="es-CO"/>
     </w:rPr>
   </w:style>
-  <w:style w:type="character" w:default="1" w:styleId="Fuentedeprrafopredeter">
+  <w:style w:type="character" w:default="1" w:styleId="DefaultParagraphFont">
     <w:name w:val="Default Paragraph Font"/>
     <w:uiPriority w:val="1"/>
     <w:semiHidden/>
     <w:unhideWhenUsed/>
   </w:style>
-  <w:style w:type="table" w:default="1" w:styleId="Tablanormal">
+  <w:style w:type="table" w:default="1" w:styleId="TableNormal">
     <w:name w:val="Normal Table"/>
     <w:uiPriority w:val="99"/>
     <w:semiHidden/>
@@ -1880,27 +2308,34 @@
       </w:tblCellMar>
     </w:tblPr>
   </w:style>
-  <w:style w:type="numbering" w:default="1" w:styleId="Sinlista">
+  <w:style w:type="numbering" w:default="1" w:styleId="NoList">
     <w:name w:val="No List"/>
     <w:uiPriority w:val="99"/>
     <w:semiHidden/>
     <w:unhideWhenUsed/>
   </w:style>
-  <w:style w:type="paragraph" w:styleId="Prrafodelista">
+  <w:style w:type="paragraph" w:styleId="ListParagraph">
     <w:name w:val="List Paragraph"/>
     <w:basedOn w:val="Normal"/>
     <w:uiPriority w:val="34"/>
     <w:qFormat/>
     <w:rsid w:val="00AB6CF8"/>
     <w:pPr>
+      <w:spacing w:after="160" w:line="259" w:lineRule="auto"/>
       <w:ind w:left="720"/>
       <w:contextualSpacing/>
     </w:pPr>
+    <w:rPr>
+      <w:rFonts w:asciiTheme="minorHAnsi" w:hAnsiTheme="minorHAnsi" w:cstheme="minorBidi"/>
+      <w:sz w:val="22"/>
+      <w:szCs w:val="22"/>
+      <w:lang w:val="es-CO"/>
+    </w:rPr>
   </w:style>
-  <w:style w:type="paragraph" w:styleId="Encabezado">
+  <w:style w:type="paragraph" w:styleId="Header">
     <w:name w:val="header"/>
     <w:basedOn w:val="Normal"/>
-    <w:link w:val="EncabezadoCar"/>
+    <w:link w:val="HeaderChar"/>
     <w:uiPriority w:val="99"/>
     <w:unhideWhenUsed/>
     <w:rsid w:val="00732084"/>
@@ -1909,20 +2344,25 @@
         <w:tab w:val="center" w:pos="4419"/>
         <w:tab w:val="right" w:pos="8838"/>
       </w:tabs>
-      <w:spacing w:after="0" w:line="240" w:lineRule="auto"/>
     </w:pPr>
+    <w:rPr>
+      <w:rFonts w:asciiTheme="minorHAnsi" w:hAnsiTheme="minorHAnsi" w:cstheme="minorBidi"/>
+      <w:sz w:val="22"/>
+      <w:szCs w:val="22"/>
+      <w:lang w:val="es-CO"/>
+    </w:rPr>
   </w:style>
-  <w:style w:type="character" w:customStyle="1" w:styleId="EncabezadoCar">
-    <w:name w:val="Encabezado Car"/>
-    <w:basedOn w:val="Fuentedeprrafopredeter"/>
-    <w:link w:val="Encabezado"/>
+  <w:style w:type="character" w:customStyle="1" w:styleId="HeaderChar">
+    <w:name w:val="Header Char"/>
+    <w:basedOn w:val="DefaultParagraphFont"/>
+    <w:link w:val="Header"/>
     <w:uiPriority w:val="99"/>
     <w:rsid w:val="00732084"/>
   </w:style>
-  <w:style w:type="paragraph" w:styleId="Piedepgina">
+  <w:style w:type="paragraph" w:styleId="Footer">
     <w:name w:val="footer"/>
     <w:basedOn w:val="Normal"/>
-    <w:link w:val="PiedepginaCar"/>
+    <w:link w:val="FooterChar"/>
     <w:uiPriority w:val="99"/>
     <w:unhideWhenUsed/>
     <w:rsid w:val="00732084"/>
@@ -1931,20 +2371,25 @@
         <w:tab w:val="center" w:pos="4419"/>
         <w:tab w:val="right" w:pos="8838"/>
       </w:tabs>
-      <w:spacing w:after="0" w:line="240" w:lineRule="auto"/>
     </w:pPr>
+    <w:rPr>
+      <w:rFonts w:asciiTheme="minorHAnsi" w:hAnsiTheme="minorHAnsi" w:cstheme="minorBidi"/>
+      <w:sz w:val="22"/>
+      <w:szCs w:val="22"/>
+      <w:lang w:val="es-CO"/>
+    </w:rPr>
   </w:style>
-  <w:style w:type="character" w:customStyle="1" w:styleId="PiedepginaCar">
-    <w:name w:val="Pie de página Car"/>
-    <w:basedOn w:val="Fuentedeprrafopredeter"/>
-    <w:link w:val="Piedepgina"/>
+  <w:style w:type="character" w:customStyle="1" w:styleId="FooterChar">
+    <w:name w:val="Footer Char"/>
+    <w:basedOn w:val="DefaultParagraphFont"/>
+    <w:link w:val="Footer"/>
     <w:uiPriority w:val="99"/>
     <w:rsid w:val="00732084"/>
   </w:style>
-  <w:style w:type="character" w:customStyle="1" w:styleId="Ttulo1Car">
-    <w:name w:val="Título 1 Car"/>
-    <w:basedOn w:val="Fuentedeprrafopredeter"/>
-    <w:link w:val="Ttulo1"/>
+  <w:style w:type="character" w:customStyle="1" w:styleId="Heading1Char">
+    <w:name w:val="Heading 1 Char"/>
+    <w:basedOn w:val="DefaultParagraphFont"/>
+    <w:link w:val="Heading1"/>
     <w:uiPriority w:val="9"/>
     <w:rsid w:val="00B86915"/>
     <w:rPr>
@@ -1955,13 +2400,32 @@
       <w:lang w:eastAsia="es-CO"/>
     </w:rPr>
   </w:style>
-  <w:style w:type="paragraph" w:styleId="Bibliografa">
+  <w:style w:type="paragraph" w:styleId="Bibliography">
     <w:name w:val="Bibliography"/>
     <w:basedOn w:val="Normal"/>
     <w:next w:val="Normal"/>
     <w:uiPriority w:val="37"/>
     <w:unhideWhenUsed/>
     <w:rsid w:val="00B86915"/>
+    <w:pPr>
+      <w:spacing w:after="160" w:line="259" w:lineRule="auto"/>
+    </w:pPr>
+    <w:rPr>
+      <w:rFonts w:asciiTheme="minorHAnsi" w:hAnsiTheme="minorHAnsi" w:cstheme="minorBidi"/>
+      <w:sz w:val="22"/>
+      <w:szCs w:val="22"/>
+      <w:lang w:val="es-CO"/>
+    </w:rPr>
+  </w:style>
+  <w:style w:type="character" w:customStyle="1" w:styleId="normaltextrun">
+    <w:name w:val="normaltextrun"/>
+    <w:basedOn w:val="DefaultParagraphFont"/>
+    <w:rsid w:val="00AA4674"/>
+  </w:style>
+  <w:style w:type="character" w:customStyle="1" w:styleId="apple-converted-space">
+    <w:name w:val="apple-converted-space"/>
+    <w:basedOn w:val="DefaultParagraphFont"/>
+    <w:rsid w:val="00AA4674"/>
   </w:style>
 </w:styles>
 </file>
@@ -2584,7 +3048,7 @@
 </file>
 
 <file path=customXml/itemProps1.xml><?xml version="1.0" encoding="utf-8"?>
-<ds:datastoreItem xmlns:ds="http://schemas.openxmlformats.org/officeDocument/2006/customXml" ds:itemID="{9C6550B0-4FD8-422D-82B3-E3F92D515599}">
+<ds:datastoreItem xmlns:ds="http://schemas.openxmlformats.org/officeDocument/2006/customXml" ds:itemID="{AB50C1FC-4082-084D-B7CB-96D7EAF24658}">
   <ds:schemaRefs>
     <ds:schemaRef ds:uri="http://schemas.openxmlformats.org/officeDocument/2006/bibliography"/>
   </ds:schemaRefs>

</xml_diff>